<commit_message>
pequeños cambios en informe
</commit_message>
<xml_diff>
--- a/Informe y Diagramas/Primera Entrega/TP2-AlgoPoly.docx
+++ b/Informe y Diagramas/Primera Entrega/TP2-AlgoPoly.docx
@@ -301,12 +301,21 @@
           <w:p>
             <w:pPr>
               <w:spacing w:line="240" w:lineRule="auto"/>
+              <w:jc w:val="center"/>
               <w:rPr>
                 <w:rFonts w:asciiTheme="majorHAnsi" w:eastAsia="Verdana" w:hAnsiTheme="majorHAnsi" w:cs="Verdana"/>
                 <w:sz w:val="24"/>
                 <w:szCs w:val="24"/>
               </w:rPr>
             </w:pPr>
+            <w:r>
+              <w:rPr>
+                <w:rFonts w:asciiTheme="majorHAnsi" w:eastAsia="Verdana" w:hAnsiTheme="majorHAnsi" w:cs="Verdana"/>
+                <w:sz w:val="24"/>
+                <w:szCs w:val="24"/>
+              </w:rPr>
+              <w:t>Harfuch, Mateo</w:t>
+            </w:r>
           </w:p>
         </w:tc>
         <w:tc>
@@ -322,12 +331,21 @@
           <w:p>
             <w:pPr>
               <w:spacing w:line="240" w:lineRule="auto"/>
+              <w:jc w:val="center"/>
               <w:rPr>
                 <w:rFonts w:asciiTheme="majorHAnsi" w:eastAsia="Verdana" w:hAnsiTheme="majorHAnsi" w:cs="Verdana"/>
                 <w:sz w:val="24"/>
                 <w:szCs w:val="24"/>
               </w:rPr>
             </w:pPr>
+            <w:r>
+              <w:rPr>
+                <w:rFonts w:asciiTheme="majorHAnsi" w:eastAsia="Verdana" w:hAnsiTheme="majorHAnsi" w:cs="Verdana"/>
+                <w:sz w:val="24"/>
+                <w:szCs w:val="24"/>
+              </w:rPr>
+              <w:t>95049</w:t>
+            </w:r>
           </w:p>
         </w:tc>
         <w:tc>
@@ -343,12 +361,18 @@
           <w:p>
             <w:pPr>
               <w:spacing w:line="240" w:lineRule="auto"/>
+              <w:jc w:val="center"/>
               <w:rPr>
                 <w:rFonts w:asciiTheme="majorHAnsi" w:eastAsia="Verdana" w:hAnsiTheme="majorHAnsi" w:cs="Verdana"/>
                 <w:sz w:val="24"/>
                 <w:szCs w:val="24"/>
               </w:rPr>
             </w:pPr>
+            <w:hyperlink r:id="rId6" w:history="1">
+              <w:r>
+                <w:t>mharfuch@gmail.com</w:t>
+              </w:r>
+            </w:hyperlink>
           </w:p>
         </w:tc>
       </w:tr>
@@ -366,12 +390,31 @@
           <w:p>
             <w:pPr>
               <w:spacing w:line="240" w:lineRule="auto"/>
+              <w:jc w:val="center"/>
               <w:rPr>
                 <w:rFonts w:asciiTheme="majorHAnsi" w:eastAsia="Verdana" w:hAnsiTheme="majorHAnsi" w:cs="Verdana"/>
                 <w:sz w:val="24"/>
                 <w:szCs w:val="24"/>
               </w:rPr>
             </w:pPr>
+            <w:r>
+              <w:rPr>
+                <w:rFonts w:asciiTheme="majorHAnsi" w:eastAsia="Verdana" w:hAnsiTheme="majorHAnsi" w:cs="Verdana"/>
+                <w:sz w:val="24"/>
+                <w:szCs w:val="24"/>
+              </w:rPr>
+              <w:t xml:space="preserve">Martin, </w:t>
+            </w:r>
+            <w:proofErr w:type="spellStart"/>
+            <w:r>
+              <w:rPr>
+                <w:rFonts w:asciiTheme="majorHAnsi" w:eastAsia="Verdana" w:hAnsiTheme="majorHAnsi" w:cs="Verdana"/>
+                <w:sz w:val="24"/>
+                <w:szCs w:val="24"/>
+              </w:rPr>
+              <w:t>Julian</w:t>
+            </w:r>
+            <w:proofErr w:type="spellEnd"/>
           </w:p>
         </w:tc>
         <w:tc>
@@ -387,12 +430,21 @@
           <w:p>
             <w:pPr>
               <w:spacing w:line="240" w:lineRule="auto"/>
+              <w:jc w:val="center"/>
               <w:rPr>
                 <w:rFonts w:asciiTheme="majorHAnsi" w:eastAsia="Verdana" w:hAnsiTheme="majorHAnsi" w:cs="Verdana"/>
                 <w:sz w:val="24"/>
                 <w:szCs w:val="24"/>
               </w:rPr>
             </w:pPr>
+            <w:r>
+              <w:rPr>
+                <w:rFonts w:asciiTheme="majorHAnsi" w:eastAsia="Verdana" w:hAnsiTheme="majorHAnsi" w:cs="Verdana"/>
+                <w:sz w:val="24"/>
+                <w:szCs w:val="24"/>
+              </w:rPr>
+              <w:t>97242</w:t>
+            </w:r>
           </w:p>
         </w:tc>
         <w:tc>
@@ -408,12 +460,18 @@
           <w:p>
             <w:pPr>
               <w:spacing w:line="240" w:lineRule="auto"/>
+              <w:jc w:val="center"/>
               <w:rPr>
                 <w:rFonts w:asciiTheme="majorHAnsi" w:eastAsia="Verdana" w:hAnsiTheme="majorHAnsi" w:cs="Verdana"/>
                 <w:sz w:val="24"/>
                 <w:szCs w:val="24"/>
               </w:rPr>
             </w:pPr>
+            <w:hyperlink r:id="rId7" w:history="1">
+              <w:r>
+                <w:t>Julianmp09@gmail.com</w:t>
+              </w:r>
+            </w:hyperlink>
           </w:p>
         </w:tc>
       </w:tr>
@@ -434,12 +492,41 @@
           <w:p>
             <w:pPr>
               <w:spacing w:line="240" w:lineRule="auto"/>
+              <w:jc w:val="center"/>
               <w:rPr>
                 <w:rFonts w:asciiTheme="majorHAnsi" w:eastAsia="Verdana" w:hAnsiTheme="majorHAnsi" w:cs="Verdana"/>
                 <w:sz w:val="24"/>
                 <w:szCs w:val="24"/>
               </w:rPr>
             </w:pPr>
+            <w:proofErr w:type="spellStart"/>
+            <w:r>
+              <w:rPr>
+                <w:rFonts w:asciiTheme="majorHAnsi" w:eastAsia="Verdana" w:hAnsiTheme="majorHAnsi" w:cs="Verdana"/>
+                <w:sz w:val="24"/>
+                <w:szCs w:val="24"/>
+              </w:rPr>
+              <w:t>Ricaldone</w:t>
+            </w:r>
+            <w:proofErr w:type="spellEnd"/>
+            <w:r>
+              <w:rPr>
+                <w:rFonts w:asciiTheme="majorHAnsi" w:eastAsia="Verdana" w:hAnsiTheme="majorHAnsi" w:cs="Verdana"/>
+                <w:sz w:val="24"/>
+                <w:szCs w:val="24"/>
+              </w:rPr>
+              <w:t xml:space="preserve">, </w:t>
+            </w:r>
+            <w:proofErr w:type="spellStart"/>
+            <w:r>
+              <w:rPr>
+                <w:rFonts w:asciiTheme="majorHAnsi" w:eastAsia="Verdana" w:hAnsiTheme="majorHAnsi" w:cs="Verdana"/>
+                <w:sz w:val="24"/>
+                <w:szCs w:val="24"/>
+              </w:rPr>
+              <w:t>Matias</w:t>
+            </w:r>
+            <w:proofErr w:type="spellEnd"/>
           </w:p>
         </w:tc>
         <w:tc>
@@ -455,12 +542,21 @@
           <w:p>
             <w:pPr>
               <w:spacing w:line="240" w:lineRule="auto"/>
+              <w:jc w:val="center"/>
               <w:rPr>
                 <w:rFonts w:asciiTheme="majorHAnsi" w:eastAsia="Verdana" w:hAnsiTheme="majorHAnsi" w:cs="Verdana"/>
                 <w:sz w:val="24"/>
                 <w:szCs w:val="24"/>
               </w:rPr>
             </w:pPr>
+            <w:r>
+              <w:rPr>
+                <w:rFonts w:asciiTheme="majorHAnsi" w:eastAsia="Verdana" w:hAnsiTheme="majorHAnsi" w:cs="Verdana"/>
+                <w:sz w:val="24"/>
+                <w:szCs w:val="24"/>
+              </w:rPr>
+              <w:t>98519</w:t>
+            </w:r>
           </w:p>
         </w:tc>
         <w:tc>
@@ -476,12 +572,18 @@
           <w:p>
             <w:pPr>
               <w:spacing w:line="240" w:lineRule="auto"/>
+              <w:jc w:val="center"/>
               <w:rPr>
                 <w:rFonts w:asciiTheme="majorHAnsi" w:eastAsia="Verdana" w:hAnsiTheme="majorHAnsi" w:cs="Verdana"/>
                 <w:sz w:val="24"/>
                 <w:szCs w:val="24"/>
               </w:rPr>
             </w:pPr>
+            <w:hyperlink r:id="rId8" w:history="1">
+              <w:r>
+                <w:t>matias.ricaldone@gmail.com</w:t>
+              </w:r>
+            </w:hyperlink>
           </w:p>
         </w:tc>
       </w:tr>
@@ -499,12 +601,31 @@
           <w:p>
             <w:pPr>
               <w:spacing w:line="240" w:lineRule="auto"/>
+              <w:jc w:val="center"/>
               <w:rPr>
                 <w:rFonts w:asciiTheme="majorHAnsi" w:eastAsia="Verdana" w:hAnsiTheme="majorHAnsi" w:cs="Verdana"/>
                 <w:sz w:val="24"/>
                 <w:szCs w:val="24"/>
               </w:rPr>
             </w:pPr>
+            <w:proofErr w:type="spellStart"/>
+            <w:r>
+              <w:rPr>
+                <w:rFonts w:asciiTheme="majorHAnsi" w:eastAsia="Verdana" w:hAnsiTheme="majorHAnsi" w:cs="Verdana"/>
+                <w:sz w:val="24"/>
+                <w:szCs w:val="24"/>
+              </w:rPr>
+              <w:t>Zugna</w:t>
+            </w:r>
+            <w:proofErr w:type="spellEnd"/>
+            <w:r>
+              <w:rPr>
+                <w:rFonts w:asciiTheme="majorHAnsi" w:eastAsia="Verdana" w:hAnsiTheme="majorHAnsi" w:cs="Verdana"/>
+                <w:sz w:val="24"/>
+                <w:szCs w:val="24"/>
+              </w:rPr>
+              <w:t>, Federico</w:t>
+            </w:r>
           </w:p>
         </w:tc>
         <w:tc>
@@ -520,12 +641,21 @@
           <w:p>
             <w:pPr>
               <w:spacing w:line="240" w:lineRule="auto"/>
+              <w:jc w:val="center"/>
               <w:rPr>
                 <w:rFonts w:asciiTheme="majorHAnsi" w:eastAsia="Verdana" w:hAnsiTheme="majorHAnsi" w:cs="Verdana"/>
                 <w:sz w:val="24"/>
                 <w:szCs w:val="24"/>
               </w:rPr>
             </w:pPr>
+            <w:r>
+              <w:rPr>
+                <w:rFonts w:asciiTheme="majorHAnsi" w:eastAsia="Verdana" w:hAnsiTheme="majorHAnsi" w:cs="Verdana"/>
+                <w:sz w:val="24"/>
+                <w:szCs w:val="24"/>
+              </w:rPr>
+              <w:t>95758</w:t>
+            </w:r>
           </w:p>
         </w:tc>
         <w:tc>
@@ -541,12 +671,18 @@
           <w:p>
             <w:pPr>
               <w:spacing w:line="240" w:lineRule="auto"/>
+              <w:jc w:val="center"/>
               <w:rPr>
                 <w:rFonts w:asciiTheme="majorHAnsi" w:eastAsia="Verdana" w:hAnsiTheme="majorHAnsi" w:cs="Verdana"/>
                 <w:sz w:val="24"/>
                 <w:szCs w:val="24"/>
               </w:rPr>
             </w:pPr>
+            <w:hyperlink r:id="rId9" w:history="1">
+              <w:r>
+                <w:t>fede.zugna@gmail.com</w:t>
+              </w:r>
+            </w:hyperlink>
           </w:p>
         </w:tc>
       </w:tr>
@@ -608,6 +744,8 @@
           <w:szCs w:val="24"/>
         </w:rPr>
       </w:pPr>
+      <w:bookmarkStart w:id="0" w:name="_GoBack"/>
+      <w:bookmarkEnd w:id="0"/>
     </w:p>
     <w:p>
       <w:pPr>
@@ -712,8 +850,8 @@
           <w:rFonts w:asciiTheme="majorHAnsi" w:hAnsiTheme="majorHAnsi"/>
         </w:rPr>
       </w:pPr>
-      <w:bookmarkStart w:id="0" w:name="_698g2watz8ph" w:colFirst="0" w:colLast="0"/>
-      <w:bookmarkEnd w:id="0"/>
+      <w:bookmarkStart w:id="1" w:name="_698g2watz8ph" w:colFirst="0" w:colLast="0"/>
+      <w:bookmarkEnd w:id="1"/>
     </w:p>
     <w:p>
       <w:pPr>
@@ -722,8 +860,8 @@
           <w:rFonts w:asciiTheme="majorHAnsi" w:hAnsiTheme="majorHAnsi"/>
         </w:rPr>
       </w:pPr>
-      <w:bookmarkStart w:id="1" w:name="_y3giy68oru67" w:colFirst="0" w:colLast="0"/>
-      <w:bookmarkEnd w:id="1"/>
+      <w:bookmarkStart w:id="2" w:name="_y3giy68oru67" w:colFirst="0" w:colLast="0"/>
+      <w:bookmarkEnd w:id="2"/>
       <w:r>
         <w:rPr>
           <w:rFonts w:asciiTheme="majorHAnsi" w:hAnsiTheme="majorHAnsi"/>
@@ -738,8 +876,8 @@
           <w:rFonts w:asciiTheme="majorHAnsi" w:hAnsiTheme="majorHAnsi"/>
         </w:rPr>
       </w:pPr>
-      <w:bookmarkStart w:id="2" w:name="_1fob9te" w:colFirst="0" w:colLast="0"/>
-      <w:bookmarkEnd w:id="2"/>
+      <w:bookmarkStart w:id="3" w:name="_1fob9te" w:colFirst="0" w:colLast="0"/>
+      <w:bookmarkEnd w:id="3"/>
       <w:r>
         <w:rPr>
           <w:rFonts w:asciiTheme="majorHAnsi" w:hAnsiTheme="majorHAnsi"/>
@@ -755,8 +893,8 @@
           <w:rFonts w:asciiTheme="majorHAnsi" w:hAnsiTheme="majorHAnsi"/>
         </w:rPr>
       </w:pPr>
-      <w:bookmarkStart w:id="3" w:name="_3znysh7" w:colFirst="0" w:colLast="0"/>
-      <w:bookmarkEnd w:id="3"/>
+      <w:bookmarkStart w:id="4" w:name="_3znysh7" w:colFirst="0" w:colLast="0"/>
+      <w:bookmarkEnd w:id="4"/>
       <w:r>
         <w:rPr>
           <w:rFonts w:asciiTheme="majorHAnsi" w:hAnsiTheme="majorHAnsi"/>
@@ -801,8 +939,8 @@
           <w:rFonts w:asciiTheme="majorHAnsi" w:hAnsiTheme="majorHAnsi"/>
         </w:rPr>
       </w:pPr>
-      <w:bookmarkStart w:id="4" w:name="_2et92p0" w:colFirst="0" w:colLast="0"/>
-      <w:bookmarkEnd w:id="4"/>
+      <w:bookmarkStart w:id="5" w:name="_2et92p0" w:colFirst="0" w:colLast="0"/>
+      <w:bookmarkEnd w:id="5"/>
       <w:r>
         <w:rPr>
           <w:rFonts w:asciiTheme="majorHAnsi" w:hAnsiTheme="majorHAnsi"/>
@@ -832,19 +970,13 @@
           <w:rFonts w:asciiTheme="majorHAnsi" w:hAnsiTheme="majorHAnsi"/>
         </w:rPr>
       </w:pPr>
-      <w:bookmarkStart w:id="5" w:name="_tyjcwt" w:colFirst="0" w:colLast="0"/>
-      <w:bookmarkEnd w:id="5"/>
-      <w:r>
-        <w:rPr>
-          <w:rFonts w:asciiTheme="majorHAnsi" w:hAnsiTheme="majorHAnsi"/>
-        </w:rPr>
-        <w:t>Descri</w:t>
-      </w:r>
-      <w:r>
-        <w:rPr>
-          <w:rFonts w:asciiTheme="majorHAnsi" w:hAnsiTheme="majorHAnsi"/>
-        </w:rPr>
-        <w:t>pción de la aplicación a desarrollar</w:t>
+      <w:bookmarkStart w:id="6" w:name="_tyjcwt" w:colFirst="0" w:colLast="0"/>
+      <w:bookmarkEnd w:id="6"/>
+      <w:r>
+        <w:rPr>
+          <w:rFonts w:asciiTheme="majorHAnsi" w:hAnsiTheme="majorHAnsi"/>
+        </w:rPr>
+        <w:t>Descripción de la aplicación a desarrollar</w:t>
       </w:r>
     </w:p>
     <w:p>
@@ -861,7 +993,7 @@
         </w:rPr>
         <w:t xml:space="preserve">Se deberá desarrollar una aplicación que implemente un juego relacionado con el clásico juego de mesa </w:t>
       </w:r>
-      <w:hyperlink r:id="rId6">
+      <w:hyperlink r:id="rId10">
         <w:proofErr w:type="spellStart"/>
         <w:r>
           <w:rPr>
@@ -891,13 +1023,7 @@
         <w:rPr>
           <w:rFonts w:asciiTheme="majorHAnsi" w:hAnsiTheme="majorHAnsi"/>
         </w:rPr>
-        <w:t>Cada jugador come</w:t>
-      </w:r>
-      <w:r>
-        <w:rPr>
-          <w:rFonts w:asciiTheme="majorHAnsi" w:hAnsiTheme="majorHAnsi"/>
-        </w:rPr>
-        <w:t>nzará con la misma cantidad de dinero equivalente a $100000 (cien mil pesos) desde la posición de salida. El tablero tendrá la siguiente disposición:</w:t>
+        <w:t>Cada jugador comenzará con la misma cantidad de dinero equivalente a $100000 (cien mil pesos) desde la posición de salida. El tablero tendrá la siguiente disposición:</w:t>
       </w:r>
     </w:p>
     <w:p>
@@ -1691,8 +1817,8 @@
           <w:rFonts w:asciiTheme="majorHAnsi" w:hAnsiTheme="majorHAnsi"/>
         </w:rPr>
       </w:pPr>
-      <w:bookmarkStart w:id="6" w:name="_l1e56sgkafdi" w:colFirst="0" w:colLast="0"/>
-      <w:bookmarkEnd w:id="6"/>
+      <w:bookmarkStart w:id="7" w:name="_l1e56sgkafdi" w:colFirst="0" w:colLast="0"/>
+      <w:bookmarkEnd w:id="7"/>
       <w:r>
         <w:rPr>
           <w:rFonts w:asciiTheme="majorHAnsi" w:hAnsiTheme="majorHAnsi"/>
@@ -1707,8 +1833,8 @@
           <w:rFonts w:asciiTheme="majorHAnsi" w:hAnsiTheme="majorHAnsi"/>
         </w:rPr>
       </w:pPr>
-      <w:bookmarkStart w:id="7" w:name="_l6ijdqngsynu" w:colFirst="0" w:colLast="0"/>
-      <w:bookmarkEnd w:id="7"/>
+      <w:bookmarkStart w:id="8" w:name="_l6ijdqngsynu" w:colFirst="0" w:colLast="0"/>
+      <w:bookmarkEnd w:id="8"/>
       <w:r>
         <w:rPr>
           <w:rFonts w:asciiTheme="majorHAnsi" w:hAnsiTheme="majorHAnsi"/>
@@ -1793,13 +1919,7 @@
         <w:rPr>
           <w:rFonts w:asciiTheme="majorHAnsi" w:hAnsiTheme="majorHAnsi"/>
         </w:rPr>
-        <w:t xml:space="preserve"> 6</w:t>
-      </w:r>
-      <w:r>
-        <w:rPr>
-          <w:rFonts w:asciiTheme="majorHAnsi" w:hAnsiTheme="majorHAnsi"/>
-        </w:rPr>
-        <w:t>, la segunda vez que caiga en esa casilla recibe un premio de $30000 (treinta mil pesos). Las sucesivas veces que el mismo jugador caiga en este casillero no cobrará ningún dinero.</w:t>
+        <w:t xml:space="preserve"> 6, la segunda vez que caiga en esa casilla recibe un premio de $30000 (treinta mil pesos). Las sucesivas veces que el mismo jugador caiga en este casillero no cobrará ningún dinero.</w:t>
       </w:r>
     </w:p>
     <w:p>
@@ -1991,13 +2111,7 @@
         <w:rPr>
           <w:rFonts w:asciiTheme="majorHAnsi" w:hAnsiTheme="majorHAnsi"/>
         </w:rPr>
-        <w:t>Cobra  500 veces lo que dice los dados. O sea que si un jugador no dueño de la empresa cae en</w:t>
-      </w:r>
-      <w:r>
-        <w:rPr>
-          <w:rFonts w:asciiTheme="majorHAnsi" w:hAnsiTheme="majorHAnsi"/>
-        </w:rPr>
-        <w:t xml:space="preserve"> esa casilla tras haber sacado 12 en los dados =&gt; deberá pagar: 12 x 500 = $6000</w:t>
+        <w:t>Cobra  500 veces lo que dice los dados. O sea que si un jugador no dueño de la empresa cae en esa casilla tras haber sacado 12 en los dados =&gt; deberá pagar: 12 x 500 = $6000</w:t>
       </w:r>
     </w:p>
     <w:p>
@@ -2177,13 +2291,7 @@
         <w:rPr>
           <w:rFonts w:asciiTheme="majorHAnsi" w:hAnsiTheme="majorHAnsi"/>
         </w:rPr>
-        <w:t>: un jugador al caer en este casillero debe esperar 3 turnos para salir. Es decir, recién cuando le toque por 4ta vez podrá m</w:t>
-      </w:r>
-      <w:r>
-        <w:rPr>
-          <w:rFonts w:asciiTheme="majorHAnsi" w:hAnsiTheme="majorHAnsi"/>
-        </w:rPr>
-        <w:t xml:space="preserve">overse. Salvo que cuando </w:t>
+        <w:t xml:space="preserve">: un jugador al caer en este casillero debe esperar 3 turnos para salir. Es decir, recién cuando le toque por 4ta vez podrá moverse. Salvo que cuando </w:t>
       </w:r>
       <w:proofErr w:type="spellStart"/>
       <w:r>
@@ -2314,13 +2422,7 @@
         <w:rPr>
           <w:rFonts w:asciiTheme="majorHAnsi" w:hAnsiTheme="majorHAnsi"/>
         </w:rPr>
-        <w:t>Alquiler con Hote</w:t>
-      </w:r>
-      <w:r>
-        <w:rPr>
-          <w:rFonts w:asciiTheme="majorHAnsi" w:hAnsiTheme="majorHAnsi"/>
-        </w:rPr>
-        <w:t>l: $3000</w:t>
+        <w:t>Alquiler con Hotel: $3000</w:t>
       </w:r>
     </w:p>
     <w:p>
@@ -2401,13 +2503,7 @@
         <w:rPr>
           <w:rFonts w:asciiTheme="majorHAnsi" w:hAnsiTheme="majorHAnsi"/>
         </w:rPr>
-        <w:t>Si sacó 7,8,9 o 10 =&gt; entonces avanza #</w:t>
-      </w:r>
-      <w:r>
-        <w:rPr>
-          <w:rFonts w:asciiTheme="majorHAnsi" w:hAnsiTheme="majorHAnsi"/>
-        </w:rPr>
-        <w:t xml:space="preserve">cantidad de efectivo del jugador % </w:t>
+        <w:t xml:space="preserve">Si sacó 7,8,9 o 10 =&gt; entonces avanza #cantidad de efectivo del jugador % </w:t>
       </w:r>
       <w:r>
         <w:rPr>
@@ -2509,13 +2605,7 @@
         <w:rPr>
           <w:rFonts w:asciiTheme="majorHAnsi" w:hAnsiTheme="majorHAnsi"/>
         </w:rPr>
-        <w:t xml:space="preserve">Cobra  </w:t>
-      </w:r>
-      <w:r>
-        <w:rPr>
-          <w:rFonts w:asciiTheme="majorHAnsi" w:hAnsiTheme="majorHAnsi"/>
-        </w:rPr>
-        <w:t>600 veces lo que dice los dados. O sea que si un jugador no dueño de la empresa cae en esa casilla tras haber sacado 12 en los dados =&gt; deberá pagar: 12 x 600 = $7200</w:t>
+        <w:t>Cobra  600 veces lo que dice los dados. O sea que si un jugador no dueño de la empresa cae en esa casilla tras haber sacado 12 en los dados =&gt; deberá pagar: 12 x 600 = $7200</w:t>
       </w:r>
     </w:p>
     <w:p>
@@ -2554,8 +2644,134 @@
           <w:i/>
           <w:u w:val="single"/>
         </w:rPr>
-        <w:t>Córdoba N</w:t>
-      </w:r>
+        <w:t>Córdoba Norte</w:t>
+      </w:r>
+      <w:r>
+        <w:rPr>
+          <w:rFonts w:asciiTheme="majorHAnsi" w:hAnsiTheme="majorHAnsi"/>
+        </w:rPr>
+        <w:t>:</w:t>
+      </w:r>
+    </w:p>
+    <w:p>
+      <w:pPr>
+        <w:numPr>
+          <w:ilvl w:val="1"/>
+          <w:numId w:val="3"/>
+        </w:numPr>
+        <w:contextualSpacing/>
+        <w:rPr>
+          <w:rFonts w:asciiTheme="majorHAnsi" w:hAnsiTheme="majorHAnsi"/>
+        </w:rPr>
+      </w:pPr>
+      <w:r>
+        <w:rPr>
+          <w:rFonts w:asciiTheme="majorHAnsi" w:hAnsiTheme="majorHAnsi"/>
+        </w:rPr>
+        <w:t>Precio terreno: $20000</w:t>
+      </w:r>
+    </w:p>
+    <w:p>
+      <w:pPr>
+        <w:numPr>
+          <w:ilvl w:val="1"/>
+          <w:numId w:val="3"/>
+        </w:numPr>
+        <w:contextualSpacing/>
+        <w:rPr>
+          <w:rFonts w:asciiTheme="majorHAnsi" w:hAnsiTheme="majorHAnsi"/>
+        </w:rPr>
+      </w:pPr>
+      <w:r>
+        <w:rPr>
+          <w:rFonts w:asciiTheme="majorHAnsi" w:hAnsiTheme="majorHAnsi"/>
+        </w:rPr>
+        <w:t>Alquiler: $1300</w:t>
+      </w:r>
+    </w:p>
+    <w:p>
+      <w:pPr>
+        <w:numPr>
+          <w:ilvl w:val="1"/>
+          <w:numId w:val="3"/>
+        </w:numPr>
+        <w:contextualSpacing/>
+        <w:rPr>
+          <w:rFonts w:asciiTheme="majorHAnsi" w:hAnsiTheme="majorHAnsi"/>
+        </w:rPr>
+      </w:pPr>
+      <w:r>
+        <w:rPr>
+          <w:rFonts w:asciiTheme="majorHAnsi" w:hAnsiTheme="majorHAnsi"/>
+        </w:rPr>
+        <w:t>Alquiler con 1 casa: $1800</w:t>
+      </w:r>
+    </w:p>
+    <w:p>
+      <w:pPr>
+        <w:numPr>
+          <w:ilvl w:val="1"/>
+          <w:numId w:val="3"/>
+        </w:numPr>
+        <w:contextualSpacing/>
+        <w:rPr>
+          <w:rFonts w:asciiTheme="majorHAnsi" w:hAnsiTheme="majorHAnsi"/>
+        </w:rPr>
+      </w:pPr>
+      <w:r>
+        <w:rPr>
+          <w:rFonts w:asciiTheme="majorHAnsi" w:hAnsiTheme="majorHAnsi"/>
+        </w:rPr>
+        <w:t>Alquiler con 2 casas: $2900</w:t>
+      </w:r>
+    </w:p>
+    <w:p>
+      <w:pPr>
+        <w:numPr>
+          <w:ilvl w:val="1"/>
+          <w:numId w:val="3"/>
+        </w:numPr>
+        <w:contextualSpacing/>
+        <w:rPr>
+          <w:rFonts w:asciiTheme="majorHAnsi" w:hAnsiTheme="majorHAnsi"/>
+        </w:rPr>
+      </w:pPr>
+      <w:r>
+        <w:rPr>
+          <w:rFonts w:asciiTheme="majorHAnsi" w:hAnsiTheme="majorHAnsi"/>
+        </w:rPr>
+        <w:t>Alquiler con Hotel: $3500</w:t>
+      </w:r>
+    </w:p>
+    <w:p>
+      <w:pPr>
+        <w:numPr>
+          <w:ilvl w:val="1"/>
+          <w:numId w:val="3"/>
+        </w:numPr>
+        <w:contextualSpacing/>
+        <w:rPr>
+          <w:rFonts w:asciiTheme="majorHAnsi" w:hAnsiTheme="majorHAnsi"/>
+        </w:rPr>
+      </w:pPr>
+      <w:r>
+        <w:rPr>
+          <w:rFonts w:asciiTheme="majorHAnsi" w:hAnsiTheme="majorHAnsi"/>
+        </w:rPr>
+        <w:t>Construir casas cuestan $2200 y hotel $3500</w:t>
+      </w:r>
+    </w:p>
+    <w:p>
+      <w:pPr>
+        <w:numPr>
+          <w:ilvl w:val="0"/>
+          <w:numId w:val="3"/>
+        </w:numPr>
+        <w:contextualSpacing/>
+        <w:rPr>
+          <w:rFonts w:asciiTheme="majorHAnsi" w:hAnsiTheme="majorHAnsi"/>
+        </w:rPr>
+      </w:pPr>
       <w:r>
         <w:rPr>
           <w:rFonts w:asciiTheme="majorHAnsi" w:hAnsiTheme="majorHAnsi"/>
@@ -2563,7 +2779,34 @@
           <w:i/>
           <w:u w:val="single"/>
         </w:rPr>
-        <w:t>orte</w:t>
+        <w:t>Impuesto al Lujo</w:t>
+      </w:r>
+      <w:r>
+        <w:rPr>
+          <w:rFonts w:asciiTheme="majorHAnsi" w:hAnsiTheme="majorHAnsi"/>
+        </w:rPr>
+        <w:t>: El jugador que caiga en esta casilla debe pagar el 10 % de todo su efectivo</w:t>
+      </w:r>
+    </w:p>
+    <w:p>
+      <w:pPr>
+        <w:numPr>
+          <w:ilvl w:val="0"/>
+          <w:numId w:val="3"/>
+        </w:numPr>
+        <w:contextualSpacing/>
+        <w:rPr>
+          <w:rFonts w:asciiTheme="majorHAnsi" w:hAnsiTheme="majorHAnsi"/>
+        </w:rPr>
+      </w:pPr>
+      <w:r>
+        <w:rPr>
+          <w:rFonts w:asciiTheme="majorHAnsi" w:hAnsiTheme="majorHAnsi"/>
+          <w:b/>
+          <w:i/>
+          <w:u w:val="single"/>
+        </w:rPr>
+        <w:t>Santa Fe</w:t>
       </w:r>
       <w:r>
         <w:rPr>
@@ -2587,7 +2830,7 @@
         <w:rPr>
           <w:rFonts w:asciiTheme="majorHAnsi" w:hAnsiTheme="majorHAnsi"/>
         </w:rPr>
-        <w:t>Precio terreno: $20000</w:t>
+        <w:t>Precio terreno: $15000</w:t>
       </w:r>
     </w:p>
     <w:p>
@@ -2605,7 +2848,7 @@
         <w:rPr>
           <w:rFonts w:asciiTheme="majorHAnsi" w:hAnsiTheme="majorHAnsi"/>
         </w:rPr>
-        <w:t>Alquiler: $1300</w:t>
+        <w:t>Alquiler: $1500</w:t>
       </w:r>
     </w:p>
     <w:p>
@@ -2623,7 +2866,7 @@
         <w:rPr>
           <w:rFonts w:asciiTheme="majorHAnsi" w:hAnsiTheme="majorHAnsi"/>
         </w:rPr>
-        <w:t>Alquiler con 1 casa: $1800</w:t>
+        <w:t>Alquiler con 1 casa: $3500</w:t>
       </w:r>
     </w:p>
     <w:p>
@@ -2641,7 +2884,28 @@
         <w:rPr>
           <w:rFonts w:asciiTheme="majorHAnsi" w:hAnsiTheme="majorHAnsi"/>
         </w:rPr>
-        <w:t>Alquiler con 2 casas: $2900</w:t>
+        <w:t>Construir la única casa posible cuesta $4000</w:t>
+      </w:r>
+    </w:p>
+    <w:p>
+      <w:pPr>
+        <w:numPr>
+          <w:ilvl w:val="0"/>
+          <w:numId w:val="3"/>
+        </w:numPr>
+        <w:contextualSpacing/>
+        <w:rPr>
+          <w:rFonts w:asciiTheme="majorHAnsi" w:hAnsiTheme="majorHAnsi"/>
+        </w:rPr>
+      </w:pPr>
+      <w:r>
+        <w:rPr>
+          <w:rFonts w:asciiTheme="majorHAnsi" w:hAnsiTheme="majorHAnsi"/>
+          <w:b/>
+          <w:i/>
+          <w:u w:val="single"/>
+        </w:rPr>
+        <w:t xml:space="preserve">AYSA: </w:t>
       </w:r>
     </w:p>
     <w:p>
@@ -2659,7 +2923,7 @@
         <w:rPr>
           <w:rFonts w:asciiTheme="majorHAnsi" w:hAnsiTheme="majorHAnsi"/>
         </w:rPr>
-        <w:t>Alquiler con Hotel: $3500</w:t>
+        <w:t>Comprar la compañía: $30000</w:t>
       </w:r>
     </w:p>
     <w:p>
@@ -2677,7 +2941,25 @@
         <w:rPr>
           <w:rFonts w:asciiTheme="majorHAnsi" w:hAnsiTheme="majorHAnsi"/>
         </w:rPr>
-        <w:t>Construir casas cuestan $2200 y hotel $3500</w:t>
+        <w:t>Cobra  300 veces lo que dice los dados. O sea que si un jugador no dueño de la empresa cae en esa casilla tras haber sacado 12 en los dados =&gt; deberá pagar: 12 x 300 = $3600</w:t>
+      </w:r>
+    </w:p>
+    <w:p>
+      <w:pPr>
+        <w:numPr>
+          <w:ilvl w:val="1"/>
+          <w:numId w:val="3"/>
+        </w:numPr>
+        <w:contextualSpacing/>
+        <w:rPr>
+          <w:rFonts w:asciiTheme="majorHAnsi" w:hAnsiTheme="majorHAnsi"/>
+        </w:rPr>
+      </w:pPr>
+      <w:r>
+        <w:rPr>
+          <w:rFonts w:asciiTheme="majorHAnsi" w:hAnsiTheme="majorHAnsi"/>
+        </w:rPr>
+        <w:t>Si también tiene la compañía EDESUR cobrará 500 veces  lo sacado en los dados.</w:t>
       </w:r>
     </w:p>
     <w:p>
@@ -2698,13 +2980,121 @@
           <w:i/>
           <w:u w:val="single"/>
         </w:rPr>
-        <w:t>Impuesto al Lujo</w:t>
-      </w:r>
-      <w:r>
-        <w:rPr>
-          <w:rFonts w:asciiTheme="majorHAnsi" w:hAnsiTheme="majorHAnsi"/>
-        </w:rPr>
-        <w:t>: El jugador que caiga en esta casilla debe pagar el 10 % de todo su efectivo</w:t>
+        <w:t>Salta Norte</w:t>
+      </w:r>
+      <w:r>
+        <w:rPr>
+          <w:rFonts w:asciiTheme="majorHAnsi" w:hAnsiTheme="majorHAnsi"/>
+        </w:rPr>
+        <w:t>:</w:t>
+      </w:r>
+    </w:p>
+    <w:p>
+      <w:pPr>
+        <w:numPr>
+          <w:ilvl w:val="1"/>
+          <w:numId w:val="3"/>
+        </w:numPr>
+        <w:contextualSpacing/>
+        <w:rPr>
+          <w:rFonts w:asciiTheme="majorHAnsi" w:hAnsiTheme="majorHAnsi"/>
+        </w:rPr>
+      </w:pPr>
+      <w:r>
+        <w:rPr>
+          <w:rFonts w:asciiTheme="majorHAnsi" w:hAnsiTheme="majorHAnsi"/>
+        </w:rPr>
+        <w:t>Precio terreno: $23000</w:t>
+      </w:r>
+    </w:p>
+    <w:p>
+      <w:pPr>
+        <w:numPr>
+          <w:ilvl w:val="1"/>
+          <w:numId w:val="3"/>
+        </w:numPr>
+        <w:contextualSpacing/>
+        <w:rPr>
+          <w:rFonts w:asciiTheme="majorHAnsi" w:hAnsiTheme="majorHAnsi"/>
+        </w:rPr>
+      </w:pPr>
+      <w:r>
+        <w:rPr>
+          <w:rFonts w:asciiTheme="majorHAnsi" w:hAnsiTheme="majorHAnsi"/>
+        </w:rPr>
+        <w:t>Alquiler: $2000</w:t>
+      </w:r>
+    </w:p>
+    <w:p>
+      <w:pPr>
+        <w:numPr>
+          <w:ilvl w:val="1"/>
+          <w:numId w:val="3"/>
+        </w:numPr>
+        <w:contextualSpacing/>
+        <w:rPr>
+          <w:rFonts w:asciiTheme="majorHAnsi" w:hAnsiTheme="majorHAnsi"/>
+        </w:rPr>
+      </w:pPr>
+      <w:r>
+        <w:rPr>
+          <w:rFonts w:asciiTheme="majorHAnsi" w:hAnsiTheme="majorHAnsi"/>
+        </w:rPr>
+        <w:t>Alquiler con 1 casa: $3250</w:t>
+      </w:r>
+    </w:p>
+    <w:p>
+      <w:pPr>
+        <w:numPr>
+          <w:ilvl w:val="1"/>
+          <w:numId w:val="3"/>
+        </w:numPr>
+        <w:contextualSpacing/>
+        <w:rPr>
+          <w:rFonts w:asciiTheme="majorHAnsi" w:hAnsiTheme="majorHAnsi"/>
+        </w:rPr>
+      </w:pPr>
+      <w:r>
+        <w:rPr>
+          <w:rFonts w:asciiTheme="majorHAnsi" w:hAnsiTheme="majorHAnsi"/>
+        </w:rPr>
+        <w:t>Alquiler con 2 casas: $3850</w:t>
+      </w:r>
+    </w:p>
+    <w:p>
+      <w:pPr>
+        <w:numPr>
+          <w:ilvl w:val="1"/>
+          <w:numId w:val="3"/>
+        </w:numPr>
+        <w:contextualSpacing/>
+        <w:rPr>
+          <w:rFonts w:asciiTheme="majorHAnsi" w:hAnsiTheme="majorHAnsi"/>
+        </w:rPr>
+      </w:pPr>
+      <w:r>
+        <w:rPr>
+          <w:rFonts w:asciiTheme="majorHAnsi" w:hAnsiTheme="majorHAnsi"/>
+        </w:rPr>
+        <w:t>Alquiler con Hotel: $5500</w:t>
+      </w:r>
+    </w:p>
+    <w:p>
+      <w:pPr>
+        <w:numPr>
+          <w:ilvl w:val="1"/>
+          <w:numId w:val="3"/>
+        </w:numPr>
+        <w:contextualSpacing/>
+        <w:rPr>
+          <w:rFonts w:asciiTheme="majorHAnsi" w:hAnsiTheme="majorHAnsi"/>
+        </w:rPr>
+      </w:pPr>
+      <w:r>
+        <w:rPr>
+          <w:rFonts w:asciiTheme="majorHAnsi" w:hAnsiTheme="majorHAnsi"/>
+        </w:rPr>
+        <w:t>Construir casas cuestan $4500 y hotel $7500</w:t>
       </w:r>
     </w:p>
     <w:p>
@@ -2725,7 +3115,7 @@
           <w:i/>
           <w:u w:val="single"/>
         </w:rPr>
-        <w:t>Santa Fe</w:t>
+        <w:t>Salta Sur</w:t>
       </w:r>
       <w:r>
         <w:rPr>
@@ -2749,7 +3139,7 @@
         <w:rPr>
           <w:rFonts w:asciiTheme="majorHAnsi" w:hAnsiTheme="majorHAnsi"/>
         </w:rPr>
-        <w:t>Precio terreno: $15000</w:t>
+        <w:t>Precio terreno: $23000</w:t>
       </w:r>
     </w:p>
     <w:p>
@@ -2767,7 +3157,7 @@
         <w:rPr>
           <w:rFonts w:asciiTheme="majorHAnsi" w:hAnsiTheme="majorHAnsi"/>
         </w:rPr>
-        <w:t>Alquiler: $1500</w:t>
+        <w:t>Alquiler: $2000</w:t>
       </w:r>
     </w:p>
     <w:p>
@@ -2785,7 +3175,7 @@
         <w:rPr>
           <w:rFonts w:asciiTheme="majorHAnsi" w:hAnsiTheme="majorHAnsi"/>
         </w:rPr>
-        <w:t>Alquiler con 1 casa: $3500</w:t>
+        <w:t>Alquiler con 1 casa: $3250</w:t>
       </w:r>
     </w:p>
     <w:p>
@@ -2803,7 +3193,44 @@
         <w:rPr>
           <w:rFonts w:asciiTheme="majorHAnsi" w:hAnsiTheme="majorHAnsi"/>
         </w:rPr>
-        <w:t>Construir la única casa posible cuesta $4000</w:t>
+        <w:lastRenderedPageBreak/>
+        <w:t>Alquiler con 2 casas: $3850</w:t>
+      </w:r>
+    </w:p>
+    <w:p>
+      <w:pPr>
+        <w:numPr>
+          <w:ilvl w:val="1"/>
+          <w:numId w:val="3"/>
+        </w:numPr>
+        <w:contextualSpacing/>
+        <w:rPr>
+          <w:rFonts w:asciiTheme="majorHAnsi" w:hAnsiTheme="majorHAnsi"/>
+        </w:rPr>
+      </w:pPr>
+      <w:r>
+        <w:rPr>
+          <w:rFonts w:asciiTheme="majorHAnsi" w:hAnsiTheme="majorHAnsi"/>
+        </w:rPr>
+        <w:t>Alquiler con Hotel: $5500</w:t>
+      </w:r>
+    </w:p>
+    <w:p>
+      <w:pPr>
+        <w:numPr>
+          <w:ilvl w:val="1"/>
+          <w:numId w:val="3"/>
+        </w:numPr>
+        <w:contextualSpacing/>
+        <w:rPr>
+          <w:rFonts w:asciiTheme="majorHAnsi" w:hAnsiTheme="majorHAnsi"/>
+        </w:rPr>
+      </w:pPr>
+      <w:r>
+        <w:rPr>
+          <w:rFonts w:asciiTheme="majorHAnsi" w:hAnsiTheme="majorHAnsi"/>
+        </w:rPr>
+        <w:t>Construir casas cuestan $4500 y hotel $7500</w:t>
       </w:r>
     </w:p>
     <w:p>
@@ -2824,7 +3251,40 @@
           <w:i/>
           <w:u w:val="single"/>
         </w:rPr>
-        <w:t xml:space="preserve">AYSA: </w:t>
+        <w:t>Policía</w:t>
+      </w:r>
+      <w:r>
+        <w:rPr>
+          <w:rFonts w:asciiTheme="majorHAnsi" w:hAnsiTheme="majorHAnsi"/>
+        </w:rPr>
+        <w:t>: Al caer en este casillero el jugador va a la cárcel.</w:t>
+      </w:r>
+    </w:p>
+    <w:p>
+      <w:pPr>
+        <w:numPr>
+          <w:ilvl w:val="0"/>
+          <w:numId w:val="3"/>
+        </w:numPr>
+        <w:contextualSpacing/>
+        <w:rPr>
+          <w:rFonts w:asciiTheme="majorHAnsi" w:hAnsiTheme="majorHAnsi"/>
+        </w:rPr>
+      </w:pPr>
+      <w:r>
+        <w:rPr>
+          <w:rFonts w:asciiTheme="majorHAnsi" w:hAnsiTheme="majorHAnsi"/>
+          <w:b/>
+          <w:i/>
+          <w:u w:val="single"/>
+        </w:rPr>
+        <w:t>TRENES</w:t>
+      </w:r>
+      <w:r>
+        <w:rPr>
+          <w:rFonts w:asciiTheme="majorHAnsi" w:hAnsiTheme="majorHAnsi"/>
+        </w:rPr>
+        <w:t xml:space="preserve">: </w:t>
       </w:r>
     </w:p>
     <w:p>
@@ -2842,7 +3302,7 @@
         <w:rPr>
           <w:rFonts w:asciiTheme="majorHAnsi" w:hAnsiTheme="majorHAnsi"/>
         </w:rPr>
-        <w:t>Comprar la compañía: $30000</w:t>
+        <w:t>comprar la compañía: $38000</w:t>
       </w:r>
     </w:p>
     <w:p>
@@ -2860,13 +3320,7 @@
         <w:rPr>
           <w:rFonts w:asciiTheme="majorHAnsi" w:hAnsiTheme="majorHAnsi"/>
         </w:rPr>
-        <w:t>Cobra  300 veces lo qu</w:t>
-      </w:r>
-      <w:r>
-        <w:rPr>
-          <w:rFonts w:asciiTheme="majorHAnsi" w:hAnsiTheme="majorHAnsi"/>
-        </w:rPr>
-        <w:t>e dice los dados. O sea que si un jugador no dueño de la empresa cae en esa casilla tras haber sacado 12 en los dados =&gt; deberá pagar: 12 x 300 = $3600</w:t>
+        <w:t>Cobra  450 veces lo que dice los dados. O sea que si un jugador no dueño de la empresa cae en esa casilla tras haber sacado 12 en los dados =&gt; deberá pagar: 12 x 450 = $5400</w:t>
       </w:r>
     </w:p>
     <w:p>
@@ -2884,7 +3338,7 @@
         <w:rPr>
           <w:rFonts w:asciiTheme="majorHAnsi" w:hAnsiTheme="majorHAnsi"/>
         </w:rPr>
-        <w:t>Si también tiene la compañía EDESUR cobrará 500 veces  lo sacado en los dados.</w:t>
+        <w:t>Si también tiene la compañía SUBTES cobrará 800 veces  lo sacado en los dados.</w:t>
       </w:r>
     </w:p>
     <w:p>
@@ -2905,7 +3359,7 @@
           <w:i/>
           <w:u w:val="single"/>
         </w:rPr>
-        <w:t>Salta Norte</w:t>
+        <w:t>Neuquén</w:t>
       </w:r>
       <w:r>
         <w:rPr>
@@ -2929,13 +3383,7 @@
         <w:rPr>
           <w:rFonts w:asciiTheme="majorHAnsi" w:hAnsiTheme="majorHAnsi"/>
         </w:rPr>
-        <w:t>Precio terre</w:t>
-      </w:r>
-      <w:r>
-        <w:rPr>
-          <w:rFonts w:asciiTheme="majorHAnsi" w:hAnsiTheme="majorHAnsi"/>
-        </w:rPr>
-        <w:t>no: $23000</w:t>
+        <w:t>Precio terreno: $17000</w:t>
       </w:r>
     </w:p>
     <w:p>
@@ -2953,7 +3401,7 @@
         <w:rPr>
           <w:rFonts w:asciiTheme="majorHAnsi" w:hAnsiTheme="majorHAnsi"/>
         </w:rPr>
-        <w:t>Alquiler: $2000</w:t>
+        <w:t>Alquiler: $1800</w:t>
       </w:r>
     </w:p>
     <w:p>
@@ -2971,7 +3419,7 @@
         <w:rPr>
           <w:rFonts w:asciiTheme="majorHAnsi" w:hAnsiTheme="majorHAnsi"/>
         </w:rPr>
-        <w:t>Alquiler con 1 casa: $3250</w:t>
+        <w:t>Alquiler con 1 casa: $3800</w:t>
       </w:r>
     </w:p>
     <w:p>
@@ -2989,7 +3437,34 @@
         <w:rPr>
           <w:rFonts w:asciiTheme="majorHAnsi" w:hAnsiTheme="majorHAnsi"/>
         </w:rPr>
-        <w:t>Alquiler con 2 casas: $3850</w:t>
+        <w:t>Construir la única casa posible cuesta $4800</w:t>
+      </w:r>
+    </w:p>
+    <w:p>
+      <w:pPr>
+        <w:numPr>
+          <w:ilvl w:val="0"/>
+          <w:numId w:val="3"/>
+        </w:numPr>
+        <w:contextualSpacing/>
+        <w:rPr>
+          <w:rFonts w:asciiTheme="majorHAnsi" w:hAnsiTheme="majorHAnsi"/>
+        </w:rPr>
+      </w:pPr>
+      <w:r>
+        <w:rPr>
+          <w:rFonts w:asciiTheme="majorHAnsi" w:hAnsiTheme="majorHAnsi"/>
+          <w:b/>
+          <w:i/>
+          <w:u w:val="single"/>
+        </w:rPr>
+        <w:t>Retroceso dinámico</w:t>
+      </w:r>
+      <w:r>
+        <w:rPr>
+          <w:rFonts w:asciiTheme="majorHAnsi" w:hAnsiTheme="majorHAnsi"/>
+        </w:rPr>
+        <w:t>: El jugador avanzará tantos casilleros como lo indica la siguiente lógica:</w:t>
       </w:r>
     </w:p>
     <w:p>
@@ -3007,7 +3482,21 @@
         <w:rPr>
           <w:rFonts w:asciiTheme="majorHAnsi" w:hAnsiTheme="majorHAnsi"/>
         </w:rPr>
-        <w:t>Alquiler con Hotel: $5500</w:t>
+        <w:t>Si sacó 2</w:t>
+      </w:r>
+      <w:proofErr w:type="gramStart"/>
+      <w:r>
+        <w:rPr>
+          <w:rFonts w:asciiTheme="majorHAnsi" w:hAnsiTheme="majorHAnsi"/>
+        </w:rPr>
+        <w:t>,3,4,5</w:t>
+      </w:r>
+      <w:proofErr w:type="gramEnd"/>
+      <w:r>
+        <w:rPr>
+          <w:rFonts w:asciiTheme="majorHAnsi" w:hAnsiTheme="majorHAnsi"/>
+        </w:rPr>
+        <w:t xml:space="preserve"> o 6 =&gt;  retrocede el número sacado menos la sumatoria de propiedades del jugador. Tanto los terrenos como las casas como los hoteles suman como propiedad. </w:t>
       </w:r>
     </w:p>
     <w:p>
@@ -3025,7 +3514,25 @@
         <w:rPr>
           <w:rFonts w:asciiTheme="majorHAnsi" w:hAnsiTheme="majorHAnsi"/>
         </w:rPr>
-        <w:t>Construir casas cuestan $4500 y hotel $7500</w:t>
+        <w:t xml:space="preserve">Si sacó 7,8,9 o 10 =&gt; retrocede #cantidad de efectivo del jugador % numero sacado </w:t>
+      </w:r>
+    </w:p>
+    <w:p>
+      <w:pPr>
+        <w:numPr>
+          <w:ilvl w:val="1"/>
+          <w:numId w:val="3"/>
+        </w:numPr>
+        <w:contextualSpacing/>
+        <w:rPr>
+          <w:rFonts w:asciiTheme="majorHAnsi" w:hAnsiTheme="majorHAnsi"/>
+        </w:rPr>
+      </w:pPr>
+      <w:r>
+        <w:rPr>
+          <w:rFonts w:asciiTheme="majorHAnsi" w:hAnsiTheme="majorHAnsi"/>
+        </w:rPr>
+        <w:t>si sacó 11 o 12 =&gt; retrocede el número sacado menos 2 unidades</w:t>
       </w:r>
     </w:p>
     <w:p>
@@ -3046,7 +3553,7 @@
           <w:i/>
           <w:u w:val="single"/>
         </w:rPr>
-        <w:t>Salta Sur</w:t>
+        <w:t>Tucumán</w:t>
       </w:r>
       <w:r>
         <w:rPr>
@@ -3070,7 +3577,7 @@
         <w:rPr>
           <w:rFonts w:asciiTheme="majorHAnsi" w:hAnsiTheme="majorHAnsi"/>
         </w:rPr>
-        <w:t>Precio terreno: $23000</w:t>
+        <w:t>Precio terreno: $25000</w:t>
       </w:r>
     </w:p>
     <w:p>
@@ -3088,7 +3595,7 @@
         <w:rPr>
           <w:rFonts w:asciiTheme="majorHAnsi" w:hAnsiTheme="majorHAnsi"/>
         </w:rPr>
-        <w:t>Alquiler: $2000</w:t>
+        <w:t>Alquiler: $2500</w:t>
       </w:r>
     </w:p>
     <w:p>
@@ -3106,7 +3613,7 @@
         <w:rPr>
           <w:rFonts w:asciiTheme="majorHAnsi" w:hAnsiTheme="majorHAnsi"/>
         </w:rPr>
-        <w:t>Alquiler con 1 casa: $3250</w:t>
+        <w:t>Alquiler con 1 edificio histórico: $4500</w:t>
       </w:r>
     </w:p>
     <w:p>
@@ -3124,465 +3631,6 @@
         <w:rPr>
           <w:rFonts w:asciiTheme="majorHAnsi" w:hAnsiTheme="majorHAnsi"/>
         </w:rPr>
-        <w:lastRenderedPageBreak/>
-        <w:t>Alquiler con 2 casas: $3850</w:t>
-      </w:r>
-    </w:p>
-    <w:p>
-      <w:pPr>
-        <w:numPr>
-          <w:ilvl w:val="1"/>
-          <w:numId w:val="3"/>
-        </w:numPr>
-        <w:contextualSpacing/>
-        <w:rPr>
-          <w:rFonts w:asciiTheme="majorHAnsi" w:hAnsiTheme="majorHAnsi"/>
-        </w:rPr>
-      </w:pPr>
-      <w:r>
-        <w:rPr>
-          <w:rFonts w:asciiTheme="majorHAnsi" w:hAnsiTheme="majorHAnsi"/>
-        </w:rPr>
-        <w:t>Alquiler con Hotel: $5500</w:t>
-      </w:r>
-    </w:p>
-    <w:p>
-      <w:pPr>
-        <w:numPr>
-          <w:ilvl w:val="1"/>
-          <w:numId w:val="3"/>
-        </w:numPr>
-        <w:contextualSpacing/>
-        <w:rPr>
-          <w:rFonts w:asciiTheme="majorHAnsi" w:hAnsiTheme="majorHAnsi"/>
-        </w:rPr>
-      </w:pPr>
-      <w:r>
-        <w:rPr>
-          <w:rFonts w:asciiTheme="majorHAnsi" w:hAnsiTheme="majorHAnsi"/>
-        </w:rPr>
-        <w:t>Construir casas cuestan $4500 y hotel $7500</w:t>
-      </w:r>
-    </w:p>
-    <w:p>
-      <w:pPr>
-        <w:numPr>
-          <w:ilvl w:val="0"/>
-          <w:numId w:val="3"/>
-        </w:numPr>
-        <w:contextualSpacing/>
-        <w:rPr>
-          <w:rFonts w:asciiTheme="majorHAnsi" w:hAnsiTheme="majorHAnsi"/>
-        </w:rPr>
-      </w:pPr>
-      <w:r>
-        <w:rPr>
-          <w:rFonts w:asciiTheme="majorHAnsi" w:hAnsiTheme="majorHAnsi"/>
-          <w:b/>
-          <w:i/>
-          <w:u w:val="single"/>
-        </w:rPr>
-        <w:t>Policía</w:t>
-      </w:r>
-      <w:r>
-        <w:rPr>
-          <w:rFonts w:asciiTheme="majorHAnsi" w:hAnsiTheme="majorHAnsi"/>
-        </w:rPr>
-        <w:t>: Al caer en este casillero el jugador va a la cárcel.</w:t>
-      </w:r>
-    </w:p>
-    <w:p>
-      <w:pPr>
-        <w:numPr>
-          <w:ilvl w:val="0"/>
-          <w:numId w:val="3"/>
-        </w:numPr>
-        <w:contextualSpacing/>
-        <w:rPr>
-          <w:rFonts w:asciiTheme="majorHAnsi" w:hAnsiTheme="majorHAnsi"/>
-        </w:rPr>
-      </w:pPr>
-      <w:r>
-        <w:rPr>
-          <w:rFonts w:asciiTheme="majorHAnsi" w:hAnsiTheme="majorHAnsi"/>
-          <w:b/>
-          <w:i/>
-          <w:u w:val="single"/>
-        </w:rPr>
-        <w:t>TRENES</w:t>
-      </w:r>
-      <w:r>
-        <w:rPr>
-          <w:rFonts w:asciiTheme="majorHAnsi" w:hAnsiTheme="majorHAnsi"/>
-        </w:rPr>
-        <w:t xml:space="preserve">: </w:t>
-      </w:r>
-    </w:p>
-    <w:p>
-      <w:pPr>
-        <w:numPr>
-          <w:ilvl w:val="1"/>
-          <w:numId w:val="3"/>
-        </w:numPr>
-        <w:contextualSpacing/>
-        <w:rPr>
-          <w:rFonts w:asciiTheme="majorHAnsi" w:hAnsiTheme="majorHAnsi"/>
-        </w:rPr>
-      </w:pPr>
-      <w:r>
-        <w:rPr>
-          <w:rFonts w:asciiTheme="majorHAnsi" w:hAnsiTheme="majorHAnsi"/>
-        </w:rPr>
-        <w:t>comprar la compañía: $38000</w:t>
-      </w:r>
-    </w:p>
-    <w:p>
-      <w:pPr>
-        <w:numPr>
-          <w:ilvl w:val="1"/>
-          <w:numId w:val="3"/>
-        </w:numPr>
-        <w:contextualSpacing/>
-        <w:rPr>
-          <w:rFonts w:asciiTheme="majorHAnsi" w:hAnsiTheme="majorHAnsi"/>
-        </w:rPr>
-      </w:pPr>
-      <w:r>
-        <w:rPr>
-          <w:rFonts w:asciiTheme="majorHAnsi" w:hAnsiTheme="majorHAnsi"/>
-        </w:rPr>
-        <w:t>Cobra  450 veces lo que dice los dados. O sea que si un jugador no dueño de la empresa cae en esa casilla tras haber sacado 12 en los dados =&gt; deberá pagar: 12 x 450 = $5400</w:t>
-      </w:r>
-    </w:p>
-    <w:p>
-      <w:pPr>
-        <w:numPr>
-          <w:ilvl w:val="1"/>
-          <w:numId w:val="3"/>
-        </w:numPr>
-        <w:contextualSpacing/>
-        <w:rPr>
-          <w:rFonts w:asciiTheme="majorHAnsi" w:hAnsiTheme="majorHAnsi"/>
-        </w:rPr>
-      </w:pPr>
-      <w:r>
-        <w:rPr>
-          <w:rFonts w:asciiTheme="majorHAnsi" w:hAnsiTheme="majorHAnsi"/>
-        </w:rPr>
-        <w:t>Si también tiene la compañía SUBTES cobrará 800 veces  lo sacado en los dados.</w:t>
-      </w:r>
-    </w:p>
-    <w:p>
-      <w:pPr>
-        <w:numPr>
-          <w:ilvl w:val="0"/>
-          <w:numId w:val="3"/>
-        </w:numPr>
-        <w:contextualSpacing/>
-        <w:rPr>
-          <w:rFonts w:asciiTheme="majorHAnsi" w:hAnsiTheme="majorHAnsi"/>
-        </w:rPr>
-      </w:pPr>
-      <w:r>
-        <w:rPr>
-          <w:rFonts w:asciiTheme="majorHAnsi" w:hAnsiTheme="majorHAnsi"/>
-          <w:b/>
-          <w:i/>
-          <w:u w:val="single"/>
-        </w:rPr>
-        <w:t>Neu</w:t>
-      </w:r>
-      <w:r>
-        <w:rPr>
-          <w:rFonts w:asciiTheme="majorHAnsi" w:hAnsiTheme="majorHAnsi"/>
-          <w:b/>
-          <w:i/>
-          <w:u w:val="single"/>
-        </w:rPr>
-        <w:t>quén</w:t>
-      </w:r>
-      <w:r>
-        <w:rPr>
-          <w:rFonts w:asciiTheme="majorHAnsi" w:hAnsiTheme="majorHAnsi"/>
-        </w:rPr>
-        <w:t>:</w:t>
-      </w:r>
-    </w:p>
-    <w:p>
-      <w:pPr>
-        <w:numPr>
-          <w:ilvl w:val="1"/>
-          <w:numId w:val="3"/>
-        </w:numPr>
-        <w:contextualSpacing/>
-        <w:rPr>
-          <w:rFonts w:asciiTheme="majorHAnsi" w:hAnsiTheme="majorHAnsi"/>
-        </w:rPr>
-      </w:pPr>
-      <w:r>
-        <w:rPr>
-          <w:rFonts w:asciiTheme="majorHAnsi" w:hAnsiTheme="majorHAnsi"/>
-        </w:rPr>
-        <w:t>Precio terreno: $17000</w:t>
-      </w:r>
-    </w:p>
-    <w:p>
-      <w:pPr>
-        <w:numPr>
-          <w:ilvl w:val="1"/>
-          <w:numId w:val="3"/>
-        </w:numPr>
-        <w:contextualSpacing/>
-        <w:rPr>
-          <w:rFonts w:asciiTheme="majorHAnsi" w:hAnsiTheme="majorHAnsi"/>
-        </w:rPr>
-      </w:pPr>
-      <w:r>
-        <w:rPr>
-          <w:rFonts w:asciiTheme="majorHAnsi" w:hAnsiTheme="majorHAnsi"/>
-        </w:rPr>
-        <w:t>Alquiler: $1800</w:t>
-      </w:r>
-    </w:p>
-    <w:p>
-      <w:pPr>
-        <w:numPr>
-          <w:ilvl w:val="1"/>
-          <w:numId w:val="3"/>
-        </w:numPr>
-        <w:contextualSpacing/>
-        <w:rPr>
-          <w:rFonts w:asciiTheme="majorHAnsi" w:hAnsiTheme="majorHAnsi"/>
-        </w:rPr>
-      </w:pPr>
-      <w:r>
-        <w:rPr>
-          <w:rFonts w:asciiTheme="majorHAnsi" w:hAnsiTheme="majorHAnsi"/>
-        </w:rPr>
-        <w:t>Alquiler con 1 casa: $3800</w:t>
-      </w:r>
-    </w:p>
-    <w:p>
-      <w:pPr>
-        <w:numPr>
-          <w:ilvl w:val="1"/>
-          <w:numId w:val="3"/>
-        </w:numPr>
-        <w:contextualSpacing/>
-        <w:rPr>
-          <w:rFonts w:asciiTheme="majorHAnsi" w:hAnsiTheme="majorHAnsi"/>
-        </w:rPr>
-      </w:pPr>
-      <w:r>
-        <w:rPr>
-          <w:rFonts w:asciiTheme="majorHAnsi" w:hAnsiTheme="majorHAnsi"/>
-        </w:rPr>
-        <w:t>Construir la única casa posible cuesta $4800</w:t>
-      </w:r>
-    </w:p>
-    <w:p>
-      <w:pPr>
-        <w:numPr>
-          <w:ilvl w:val="0"/>
-          <w:numId w:val="3"/>
-        </w:numPr>
-        <w:contextualSpacing/>
-        <w:rPr>
-          <w:rFonts w:asciiTheme="majorHAnsi" w:hAnsiTheme="majorHAnsi"/>
-        </w:rPr>
-      </w:pPr>
-      <w:r>
-        <w:rPr>
-          <w:rFonts w:asciiTheme="majorHAnsi" w:hAnsiTheme="majorHAnsi"/>
-          <w:b/>
-          <w:i/>
-          <w:u w:val="single"/>
-        </w:rPr>
-        <w:t>Retroceso dinámico</w:t>
-      </w:r>
-      <w:r>
-        <w:rPr>
-          <w:rFonts w:asciiTheme="majorHAnsi" w:hAnsiTheme="majorHAnsi"/>
-        </w:rPr>
-        <w:t>: El jugador avanzará tantos casilleros como lo indica la siguiente lógica:</w:t>
-      </w:r>
-    </w:p>
-    <w:p>
-      <w:pPr>
-        <w:numPr>
-          <w:ilvl w:val="1"/>
-          <w:numId w:val="3"/>
-        </w:numPr>
-        <w:contextualSpacing/>
-        <w:rPr>
-          <w:rFonts w:asciiTheme="majorHAnsi" w:hAnsiTheme="majorHAnsi"/>
-        </w:rPr>
-      </w:pPr>
-      <w:r>
-        <w:rPr>
-          <w:rFonts w:asciiTheme="majorHAnsi" w:hAnsiTheme="majorHAnsi"/>
-        </w:rPr>
-        <w:t>Si sacó 2</w:t>
-      </w:r>
-      <w:proofErr w:type="gramStart"/>
-      <w:r>
-        <w:rPr>
-          <w:rFonts w:asciiTheme="majorHAnsi" w:hAnsiTheme="majorHAnsi"/>
-        </w:rPr>
-        <w:t>,3,4,5</w:t>
-      </w:r>
-      <w:proofErr w:type="gramEnd"/>
-      <w:r>
-        <w:rPr>
-          <w:rFonts w:asciiTheme="majorHAnsi" w:hAnsiTheme="majorHAnsi"/>
-        </w:rPr>
-        <w:t xml:space="preserve"> o 6 =&gt;  retrocede el número s</w:t>
-      </w:r>
-      <w:r>
-        <w:rPr>
-          <w:rFonts w:asciiTheme="majorHAnsi" w:hAnsiTheme="majorHAnsi"/>
-        </w:rPr>
-        <w:t xml:space="preserve">acado menos la sumatoria de propiedades del jugador. Tanto los terrenos como las casas como los hoteles suman como propiedad. </w:t>
-      </w:r>
-    </w:p>
-    <w:p>
-      <w:pPr>
-        <w:numPr>
-          <w:ilvl w:val="1"/>
-          <w:numId w:val="3"/>
-        </w:numPr>
-        <w:contextualSpacing/>
-        <w:rPr>
-          <w:rFonts w:asciiTheme="majorHAnsi" w:hAnsiTheme="majorHAnsi"/>
-        </w:rPr>
-      </w:pPr>
-      <w:r>
-        <w:rPr>
-          <w:rFonts w:asciiTheme="majorHAnsi" w:hAnsiTheme="majorHAnsi"/>
-        </w:rPr>
-        <w:t xml:space="preserve">Si sacó 7,8,9 o 10 =&gt; retrocede #cantidad de efectivo del jugador % numero sacado </w:t>
-      </w:r>
-    </w:p>
-    <w:p>
-      <w:pPr>
-        <w:numPr>
-          <w:ilvl w:val="1"/>
-          <w:numId w:val="3"/>
-        </w:numPr>
-        <w:contextualSpacing/>
-        <w:rPr>
-          <w:rFonts w:asciiTheme="majorHAnsi" w:hAnsiTheme="majorHAnsi"/>
-        </w:rPr>
-      </w:pPr>
-      <w:r>
-        <w:rPr>
-          <w:rFonts w:asciiTheme="majorHAnsi" w:hAnsiTheme="majorHAnsi"/>
-        </w:rPr>
-        <w:t xml:space="preserve">si sacó 11 o 12 =&gt; retrocede el número sacado </w:t>
-      </w:r>
-      <w:r>
-        <w:rPr>
-          <w:rFonts w:asciiTheme="majorHAnsi" w:hAnsiTheme="majorHAnsi"/>
-        </w:rPr>
-        <w:t>menos 2 unidades</w:t>
-      </w:r>
-    </w:p>
-    <w:p>
-      <w:pPr>
-        <w:numPr>
-          <w:ilvl w:val="0"/>
-          <w:numId w:val="3"/>
-        </w:numPr>
-        <w:contextualSpacing/>
-        <w:rPr>
-          <w:rFonts w:asciiTheme="majorHAnsi" w:hAnsiTheme="majorHAnsi"/>
-        </w:rPr>
-      </w:pPr>
-      <w:r>
-        <w:rPr>
-          <w:rFonts w:asciiTheme="majorHAnsi" w:hAnsiTheme="majorHAnsi"/>
-          <w:b/>
-          <w:i/>
-          <w:u w:val="single"/>
-        </w:rPr>
-        <w:t>Tucumán</w:t>
-      </w:r>
-      <w:r>
-        <w:rPr>
-          <w:rFonts w:asciiTheme="majorHAnsi" w:hAnsiTheme="majorHAnsi"/>
-        </w:rPr>
-        <w:t>:</w:t>
-      </w:r>
-    </w:p>
-    <w:p>
-      <w:pPr>
-        <w:numPr>
-          <w:ilvl w:val="1"/>
-          <w:numId w:val="3"/>
-        </w:numPr>
-        <w:contextualSpacing/>
-        <w:rPr>
-          <w:rFonts w:asciiTheme="majorHAnsi" w:hAnsiTheme="majorHAnsi"/>
-        </w:rPr>
-      </w:pPr>
-      <w:r>
-        <w:rPr>
-          <w:rFonts w:asciiTheme="majorHAnsi" w:hAnsiTheme="majorHAnsi"/>
-        </w:rPr>
-        <w:t>Precio terreno: $25000</w:t>
-      </w:r>
-    </w:p>
-    <w:p>
-      <w:pPr>
-        <w:numPr>
-          <w:ilvl w:val="1"/>
-          <w:numId w:val="3"/>
-        </w:numPr>
-        <w:contextualSpacing/>
-        <w:rPr>
-          <w:rFonts w:asciiTheme="majorHAnsi" w:hAnsiTheme="majorHAnsi"/>
-        </w:rPr>
-      </w:pPr>
-      <w:r>
-        <w:rPr>
-          <w:rFonts w:asciiTheme="majorHAnsi" w:hAnsiTheme="majorHAnsi"/>
-        </w:rPr>
-        <w:t>Alquiler: $2500</w:t>
-      </w:r>
-    </w:p>
-    <w:p>
-      <w:pPr>
-        <w:numPr>
-          <w:ilvl w:val="1"/>
-          <w:numId w:val="3"/>
-        </w:numPr>
-        <w:contextualSpacing/>
-        <w:rPr>
-          <w:rFonts w:asciiTheme="majorHAnsi" w:hAnsiTheme="majorHAnsi"/>
-        </w:rPr>
-      </w:pPr>
-      <w:r>
-        <w:rPr>
-          <w:rFonts w:asciiTheme="majorHAnsi" w:hAnsiTheme="majorHAnsi"/>
-        </w:rPr>
-        <w:t>Alquiler con 1 edificio histórico: $4500</w:t>
-      </w:r>
-    </w:p>
-    <w:p>
-      <w:pPr>
-        <w:numPr>
-          <w:ilvl w:val="1"/>
-          <w:numId w:val="3"/>
-        </w:numPr>
-        <w:contextualSpacing/>
-        <w:rPr>
-          <w:rFonts w:asciiTheme="majorHAnsi" w:hAnsiTheme="majorHAnsi"/>
-        </w:rPr>
-      </w:pPr>
-      <w:r>
-        <w:rPr>
-          <w:rFonts w:asciiTheme="majorHAnsi" w:hAnsiTheme="majorHAnsi"/>
-        </w:rPr>
         <w:t xml:space="preserve">Construir la casita de </w:t>
       </w:r>
       <w:proofErr w:type="spellStart"/>
@@ -3608,8 +3656,8 @@
           <w:rFonts w:asciiTheme="majorHAnsi" w:hAnsiTheme="majorHAnsi"/>
         </w:rPr>
       </w:pPr>
-      <w:bookmarkStart w:id="8" w:name="_g0pefa3693ds" w:colFirst="0" w:colLast="0"/>
-      <w:bookmarkEnd w:id="8"/>
+      <w:bookmarkStart w:id="9" w:name="_g0pefa3693ds" w:colFirst="0" w:colLast="0"/>
+      <w:bookmarkEnd w:id="9"/>
     </w:p>
     <w:p>
       <w:pPr>
@@ -3618,8 +3666,8 @@
           <w:rFonts w:asciiTheme="majorHAnsi" w:hAnsiTheme="majorHAnsi"/>
         </w:rPr>
       </w:pPr>
-      <w:bookmarkStart w:id="9" w:name="_17dp8vu" w:colFirst="0" w:colLast="0"/>
-      <w:bookmarkEnd w:id="9"/>
+      <w:bookmarkStart w:id="10" w:name="_17dp8vu" w:colFirst="0" w:colLast="0"/>
+      <w:bookmarkEnd w:id="10"/>
       <w:proofErr w:type="spellStart"/>
       <w:r>
         <w:rPr>
@@ -3678,13 +3726,7 @@
         <w:rPr>
           <w:rFonts w:asciiTheme="majorHAnsi" w:hAnsiTheme="majorHAnsi"/>
         </w:rPr>
-        <w:t xml:space="preserve"> o </w:t>
-      </w:r>
-      <w:r>
-        <w:rPr>
-          <w:rFonts w:asciiTheme="majorHAnsi" w:hAnsiTheme="majorHAnsi"/>
-        </w:rPr>
-        <w:t xml:space="preserve">3 y 3 , </w:t>
+        <w:t xml:space="preserve"> o 3 y 3 , </w:t>
       </w:r>
       <w:proofErr w:type="spellStart"/>
       <w:r>
@@ -3736,13 +3778,7 @@
         <w:rPr>
           <w:rFonts w:asciiTheme="majorHAnsi" w:hAnsiTheme="majorHAnsi"/>
         </w:rPr>
-        <w:t>Los efectos ocurren al caer en un casi</w:t>
-      </w:r>
-      <w:r>
-        <w:rPr>
-          <w:rFonts w:asciiTheme="majorHAnsi" w:hAnsiTheme="majorHAnsi"/>
-        </w:rPr>
-        <w:t>llero y</w:t>
+        <w:t>Los efectos ocurren al caer en un casillero y</w:t>
       </w:r>
       <w:r>
         <w:rPr>
@@ -3816,13 +3852,7 @@
           <w:rFonts w:asciiTheme="majorHAnsi" w:hAnsiTheme="majorHAnsi"/>
         </w:rPr>
         <w:lastRenderedPageBreak/>
-        <w:t xml:space="preserve">No se puede edificar en ningún terreno en el mismo turno en que se lo </w:t>
-      </w:r>
-      <w:r>
-        <w:rPr>
-          <w:rFonts w:asciiTheme="majorHAnsi" w:hAnsiTheme="majorHAnsi"/>
-        </w:rPr>
-        <w:t>compra</w:t>
+        <w:t>No se puede edificar en ningún terreno en el mismo turno en que se lo compra</w:t>
       </w:r>
     </w:p>
     <w:p>
@@ -3881,13 +3911,7 @@
         <w:rPr>
           <w:rFonts w:asciiTheme="majorHAnsi" w:hAnsiTheme="majorHAnsi"/>
         </w:rPr>
-        <w:t xml:space="preserve"> puede construir hotel. Recién al contar con 2 casas en Bs. As sur y 2 casas en Bs.</w:t>
-      </w:r>
-      <w:r>
-        <w:rPr>
-          <w:rFonts w:asciiTheme="majorHAnsi" w:hAnsiTheme="majorHAnsi"/>
-        </w:rPr>
-        <w:t xml:space="preserve"> norte puede empezar a construir los hoteles (máximo 1 por cada terreno).</w:t>
+        <w:t xml:space="preserve"> puede construir hotel. Recién al contar con 2 casas en Bs. As sur y 2 casas en Bs. norte puede empezar a construir los hoteles (máximo 1 por cada terreno).</w:t>
       </w:r>
     </w:p>
     <w:p>
@@ -3939,13 +3963,7 @@
         <w:rPr>
           <w:rFonts w:asciiTheme="majorHAnsi" w:hAnsiTheme="majorHAnsi"/>
         </w:rPr>
-        <w:t>Los terrenos que no son dobles (es decir que no tiene un Norte y Sur) no pueden c</w:t>
-      </w:r>
-      <w:r>
-        <w:rPr>
-          <w:rFonts w:asciiTheme="majorHAnsi" w:hAnsiTheme="majorHAnsi"/>
-        </w:rPr>
-        <w:t>onstruir hoteles.</w:t>
+        <w:t>Los terrenos que no son dobles (es decir que no tiene un Norte y Sur) no pueden construir hoteles.</w:t>
       </w:r>
     </w:p>
     <w:p>
@@ -3964,19 +3982,7 @@
         <w:rPr>
           <w:rFonts w:asciiTheme="majorHAnsi" w:hAnsiTheme="majorHAnsi"/>
         </w:rPr>
-        <w:t>Un jugador puede decidir vender tanto sus terrenos (con las casas u hoteles que tenga edificados) o las compañías antes de lanzar los dados. En ese caso el jugador perderá la titularidad de los mismos, los cuales pasan a estar disponibles</w:t>
-      </w:r>
-      <w:r>
-        <w:rPr>
-          <w:rFonts w:asciiTheme="majorHAnsi" w:hAnsiTheme="majorHAnsi"/>
-        </w:rPr>
-        <w:t xml:space="preserve"> para la compra para el resto de los jugadores. El jugador que vende cobra un 15% menos de la suma de todo lo que vende. Al venderse un terreno que tenía edificaciones las mismas desaparecen del mapa. Es decir que cuando un nuevo jugador compre ese terreno</w:t>
-      </w:r>
-      <w:r>
-        <w:rPr>
-          <w:rFonts w:asciiTheme="majorHAnsi" w:hAnsiTheme="majorHAnsi"/>
-        </w:rPr>
-        <w:t>, estará vacío y deberá volver a construir las casas y luego los hoteles.</w:t>
+        <w:t>Un jugador puede decidir vender tanto sus terrenos (con las casas u hoteles que tenga edificados) o las compañías antes de lanzar los dados. En ese caso el jugador perderá la titularidad de los mismos, los cuales pasan a estar disponibles para la compra para el resto de los jugadores. El jugador que vende cobra un 15% menos de la suma de todo lo que vende. Al venderse un terreno que tenía edificaciones las mismas desaparecen del mapa. Es decir que cuando un nuevo jugador compre ese terreno, estará vacío y deberá volver a construir las casas y luego los hoteles.</w:t>
       </w:r>
     </w:p>
     <w:p>
@@ -3994,19 +4000,13 @@
           <w:rFonts w:asciiTheme="majorHAnsi" w:hAnsiTheme="majorHAnsi"/>
         </w:rPr>
       </w:pPr>
-      <w:bookmarkStart w:id="10" w:name="_x13b63e56e4" w:colFirst="0" w:colLast="0"/>
-      <w:bookmarkEnd w:id="10"/>
-      <w:r>
-        <w:rPr>
-          <w:rFonts w:asciiTheme="majorHAnsi" w:hAnsiTheme="majorHAnsi"/>
-        </w:rPr>
-        <w:t xml:space="preserve">Fin del </w:t>
-      </w:r>
-      <w:r>
-        <w:rPr>
-          <w:rFonts w:asciiTheme="majorHAnsi" w:hAnsiTheme="majorHAnsi"/>
-        </w:rPr>
-        <w:t>juego</w:t>
+      <w:bookmarkStart w:id="11" w:name="_x13b63e56e4" w:colFirst="0" w:colLast="0"/>
+      <w:bookmarkEnd w:id="11"/>
+      <w:r>
+        <w:rPr>
+          <w:rFonts w:asciiTheme="majorHAnsi" w:hAnsiTheme="majorHAnsi"/>
+        </w:rPr>
+        <w:t>Fin del juego</w:t>
       </w:r>
     </w:p>
     <w:p>
@@ -4058,13 +4058,7 @@
         <w:rPr>
           <w:rFonts w:asciiTheme="majorHAnsi" w:hAnsiTheme="majorHAnsi"/>
         </w:rPr>
-        <w:t xml:space="preserve"> a</w:t>
-      </w:r>
-      <w:r>
-        <w:rPr>
-          <w:rFonts w:asciiTheme="majorHAnsi" w:hAnsiTheme="majorHAnsi"/>
-        </w:rPr>
-        <w:t xml:space="preserve"> vender (con la quita del 15% ya explicada) para afrontar esos gastos. Si </w:t>
+        <w:t xml:space="preserve"> a vender (con la quita del 15% ya explicada) para afrontar esos gastos. Si </w:t>
       </w:r>
       <w:r>
         <w:rPr>
@@ -4106,8 +4100,8 @@
           <w:rFonts w:asciiTheme="majorHAnsi" w:hAnsiTheme="majorHAnsi"/>
         </w:rPr>
       </w:pPr>
-      <w:bookmarkStart w:id="11" w:name="_lnxbz9" w:colFirst="0" w:colLast="0"/>
-      <w:bookmarkEnd w:id="11"/>
+      <w:bookmarkStart w:id="12" w:name="_lnxbz9" w:colFirst="0" w:colLast="0"/>
+      <w:bookmarkEnd w:id="12"/>
       <w:r>
         <w:rPr>
           <w:rFonts w:asciiTheme="majorHAnsi" w:hAnsiTheme="majorHAnsi"/>
@@ -4135,13 +4129,7 @@
         <w:rPr>
           <w:rFonts w:asciiTheme="majorHAnsi" w:hAnsiTheme="majorHAnsi"/>
         </w:rPr>
-        <w:t>Se debe desarrollar una interfaz visual par</w:t>
-      </w:r>
-      <w:r>
-        <w:rPr>
-          <w:rFonts w:asciiTheme="majorHAnsi" w:hAnsiTheme="majorHAnsi"/>
-        </w:rPr>
-        <w:t xml:space="preserve">a la interacción entre los jugadores. En la misma se pondrá mucho énfasis y se evaluará como parte de la consigna la </w:t>
+        <w:t xml:space="preserve">Se debe desarrollar una interfaz visual para la interacción entre los jugadores. En la misma se pondrá mucho énfasis y se evaluará como parte de la consigna la </w:t>
       </w:r>
       <w:r>
         <w:rPr>
@@ -4173,8 +4161,8 @@
           <w:szCs w:val="52"/>
         </w:rPr>
       </w:pPr>
-      <w:bookmarkStart w:id="12" w:name="_35nkun2" w:colFirst="0" w:colLast="0"/>
-      <w:bookmarkEnd w:id="12"/>
+      <w:bookmarkStart w:id="13" w:name="_35nkun2" w:colFirst="0" w:colLast="0"/>
+      <w:bookmarkEnd w:id="13"/>
       <w:r>
         <w:rPr>
           <w:rFonts w:asciiTheme="majorHAnsi" w:hAnsiTheme="majorHAnsi"/>
@@ -4222,13 +4210,7 @@
         <w:rPr>
           <w:rFonts w:asciiTheme="majorHAnsi" w:hAnsiTheme="majorHAnsi"/>
         </w:rPr>
-        <w:t>Código fuente de la aplicación completa, incluyendo también: código de la pruebas, archivos de recurs</w:t>
-      </w:r>
-      <w:r>
-        <w:rPr>
-          <w:rFonts w:asciiTheme="majorHAnsi" w:hAnsiTheme="majorHAnsi"/>
-        </w:rPr>
-        <w:t>os</w:t>
+        <w:t>Código fuente de la aplicación completa, incluyendo también: código de la pruebas, archivos de recursos</w:t>
       </w:r>
     </w:p>
     <w:p>
@@ -4303,8 +4285,8 @@
           <w:rFonts w:asciiTheme="majorHAnsi" w:hAnsiTheme="majorHAnsi"/>
         </w:rPr>
       </w:pPr>
-      <w:bookmarkStart w:id="13" w:name="_1ksv4uv" w:colFirst="0" w:colLast="0"/>
-      <w:bookmarkEnd w:id="13"/>
+      <w:bookmarkStart w:id="14" w:name="_1ksv4uv" w:colFirst="0" w:colLast="0"/>
+      <w:bookmarkEnd w:id="14"/>
       <w:r>
         <w:rPr>
           <w:rFonts w:asciiTheme="majorHAnsi" w:hAnsiTheme="majorHAnsi"/>
@@ -4443,8 +4425,8 @@
           <w:szCs w:val="24"/>
         </w:rPr>
       </w:pPr>
-      <w:bookmarkStart w:id="14" w:name="_44sinio" w:colFirst="0" w:colLast="0"/>
-      <w:bookmarkEnd w:id="14"/>
+      <w:bookmarkStart w:id="15" w:name="_44sinio" w:colFirst="0" w:colLast="0"/>
+      <w:bookmarkEnd w:id="15"/>
       <w:r>
         <w:rPr>
           <w:rFonts w:asciiTheme="majorHAnsi" w:hAnsiTheme="majorHAnsi"/>
@@ -4483,15 +4465,7 @@
           <w:b/>
           <w:color w:val="FF0000"/>
         </w:rPr>
-        <w:t xml:space="preserve">Es imprescindible la presencia de todos los integrantes del grupo </w:t>
-      </w:r>
-      <w:r>
-        <w:rPr>
-          <w:rFonts w:asciiTheme="majorHAnsi" w:hAnsiTheme="majorHAnsi"/>
-          <w:b/>
-          <w:color w:val="FF0000"/>
-        </w:rPr>
-        <w:t>el día de cada corrección.</w:t>
+        <w:t>Es imprescindible la presencia de todos los integrantes del grupo el día de cada corrección.</w:t>
       </w:r>
     </w:p>
     <w:p>
@@ -4506,13 +4480,7 @@
         <w:rPr>
           <w:rFonts w:asciiTheme="majorHAnsi" w:hAnsiTheme="majorHAnsi"/>
         </w:rPr>
-        <w:t>Se evaluará el trabajo grupal y a cada integrante en forma individual. El objetivo de esto es comprender la dinámica de trabajo del equipo y los roles que ha desempeñado cada integrante del grupo. Para que el alumno apruebe el tr</w:t>
-      </w:r>
-      <w:r>
-        <w:rPr>
-          <w:rFonts w:asciiTheme="majorHAnsi" w:hAnsiTheme="majorHAnsi"/>
-        </w:rPr>
-        <w:t>abajo práctico debe estar aprobado en los dos aspectos: grupal e individual.</w:t>
+        <w:t>Se evaluará el trabajo grupal y a cada integrante en forma individual. El objetivo de esto es comprender la dinámica de trabajo del equipo y los roles que ha desempeñado cada integrante del grupo. Para que el alumno apruebe el trabajo práctico debe estar aprobado en los dos aspectos: grupal e individual.</w:t>
       </w:r>
     </w:p>
     <w:p>
@@ -4527,13 +4495,7 @@
         <w:rPr>
           <w:rFonts w:asciiTheme="majorHAnsi" w:hAnsiTheme="majorHAnsi"/>
         </w:rPr>
-        <w:t xml:space="preserve">Dentro de los ítems a chequear el ayudante evaluará aspectos formales (como ser la forma de presentación del informe), aspectos funcionales: que se resuelva el problema planteado </w:t>
-      </w:r>
-      <w:r>
-        <w:rPr>
-          <w:rFonts w:asciiTheme="majorHAnsi" w:hAnsiTheme="majorHAnsi"/>
-        </w:rPr>
-        <w:t>y aspectos operativos: que el TP funcione integrado.</w:t>
+        <w:t>Dentro de los ítems a chequear el ayudante evaluará aspectos formales (como ser la forma de presentación del informe), aspectos funcionales: que se resuelva el problema planteado y aspectos operativos: que el TP funcione integrado.</w:t>
       </w:r>
     </w:p>
     <w:p>
@@ -4544,8 +4506,8 @@
           <w:szCs w:val="40"/>
         </w:rPr>
       </w:pPr>
-      <w:bookmarkStart w:id="15" w:name="_2jxsxqh" w:colFirst="0" w:colLast="0"/>
-      <w:bookmarkEnd w:id="15"/>
+      <w:bookmarkStart w:id="16" w:name="_2jxsxqh" w:colFirst="0" w:colLast="0"/>
+      <w:bookmarkEnd w:id="16"/>
       <w:r>
         <w:rPr>
           <w:rFonts w:asciiTheme="majorHAnsi" w:hAnsiTheme="majorHAnsi"/>
@@ -4588,8 +4550,8 @@
           <w:rFonts w:asciiTheme="majorHAnsi" w:hAnsiTheme="majorHAnsi"/>
         </w:rPr>
       </w:pPr>
-      <w:bookmarkStart w:id="16" w:name="_z337ya" w:colFirst="0" w:colLast="0"/>
-      <w:bookmarkEnd w:id="16"/>
+      <w:bookmarkStart w:id="17" w:name="_z337ya" w:colFirst="0" w:colLast="0"/>
+      <w:bookmarkEnd w:id="17"/>
       <w:r>
         <w:rPr>
           <w:rFonts w:asciiTheme="majorHAnsi" w:hAnsiTheme="majorHAnsi"/>
@@ -4690,13 +4652,7 @@
         <w:rPr>
           <w:rFonts w:asciiTheme="majorHAnsi" w:hAnsiTheme="majorHAnsi"/>
         </w:rPr>
-        <w:t xml:space="preserve"> por segunda vez. </w:t>
-      </w:r>
-      <w:r>
-        <w:rPr>
-          <w:rFonts w:asciiTheme="majorHAnsi" w:hAnsiTheme="majorHAnsi"/>
-        </w:rPr>
-        <w:t>Verificar que su capital se incrementa en $30000.</w:t>
+        <w:t xml:space="preserve"> por segunda vez. Verificar que su capital se incrementa en $30000.</w:t>
       </w:r>
     </w:p>
     <w:p>
@@ -4775,13 +4731,7 @@
         <w:rPr>
           <w:rFonts w:asciiTheme="majorHAnsi" w:hAnsiTheme="majorHAnsi"/>
         </w:rPr>
-        <w:t>Un jugador cae en la Cá</w:t>
-      </w:r>
-      <w:r>
-        <w:rPr>
-          <w:rFonts w:asciiTheme="majorHAnsi" w:hAnsiTheme="majorHAnsi"/>
-        </w:rPr>
-        <w:t>rcel, no puede ejecutar una acción. Verificar que no puede desplazarse.</w:t>
+        <w:t>Un jugador cae en la Cárcel, no puede ejecutar una acción. Verificar que no puede desplazarse.</w:t>
       </w:r>
     </w:p>
     <w:p>
@@ -4819,13 +4769,7 @@
         <w:rPr>
           <w:rFonts w:asciiTheme="majorHAnsi" w:hAnsiTheme="majorHAnsi"/>
         </w:rPr>
-        <w:t>Un jugador cae en la Cárcel, no puede pagar la fianza por falta de f</w:t>
-      </w:r>
-      <w:r>
-        <w:rPr>
-          <w:rFonts w:asciiTheme="majorHAnsi" w:hAnsiTheme="majorHAnsi"/>
-        </w:rPr>
-        <w:t>ondos siendo el turno es 2 o 3. Verificar que luego de esto no se puede moverse.</w:t>
+        <w:t>Un jugador cae en la Cárcel, no puede pagar la fianza por falta de fondos siendo el turno es 2 o 3. Verificar que luego de esto no se puede moverse.</w:t>
       </w:r>
     </w:p>
     <w:p>
@@ -4949,13 +4893,7 @@
         <w:rPr>
           <w:rFonts w:asciiTheme="majorHAnsi" w:hAnsiTheme="majorHAnsi"/>
         </w:rPr>
-        <w:t xml:space="preserve"> habiendo sumado 11 o 12. Verificar que su posición es equivalente a ava</w:t>
-      </w:r>
-      <w:r>
-        <w:rPr>
-          <w:rFonts w:asciiTheme="majorHAnsi" w:hAnsiTheme="majorHAnsi"/>
-        </w:rPr>
-        <w:t xml:space="preserve">nzar el número sacado menos la sumatoria de propiedades del jugador. </w:t>
+        <w:t xml:space="preserve"> habiendo sumado 11 o 12. Verificar que su posición es equivalente a avanzar el número sacado menos la sumatoria de propiedades del jugador. </w:t>
       </w:r>
     </w:p>
     <w:p>
@@ -5053,8 +4991,8 @@
           <w:u w:val="single"/>
         </w:rPr>
       </w:pPr>
-      <w:bookmarkStart w:id="17" w:name="_ot6ziuzdopzs" w:colFirst="0" w:colLast="0"/>
-      <w:bookmarkEnd w:id="17"/>
+      <w:bookmarkStart w:id="18" w:name="_ot6ziuzdopzs" w:colFirst="0" w:colLast="0"/>
+      <w:bookmarkEnd w:id="18"/>
       <w:r>
         <w:rPr>
           <w:rFonts w:asciiTheme="majorHAnsi" w:hAnsiTheme="majorHAnsi"/>
@@ -5109,13 +5047,7 @@
         <w:rPr>
           <w:rFonts w:asciiTheme="majorHAnsi" w:hAnsiTheme="majorHAnsi"/>
         </w:rPr>
-        <w:t>Un jugador cae en un barrio sin propietario y compra el barrio. Verificar que su dinero disponible se redujo por el precio del barrio.</w:t>
-      </w:r>
-      <w:r>
-        <w:rPr>
-          <w:rFonts w:asciiTheme="majorHAnsi" w:hAnsiTheme="majorHAnsi"/>
-        </w:rPr>
-        <w:t xml:space="preserve"> Replicar esto para cualquiera de los barrios.</w:t>
+        <w:t>Un jugador cae en un barrio sin propietario y compra el barrio. Verificar que su dinero disponible se redujo por el precio del barrio. Replicar esto para cualquiera de los barrios.</w:t>
       </w:r>
     </w:p>
     <w:p>
@@ -5219,13 +5151,7 @@
         <w:rPr>
           <w:rFonts w:asciiTheme="majorHAnsi" w:hAnsiTheme="majorHAnsi"/>
         </w:rPr>
-        <w:t xml:space="preserve"> y tiene </w:t>
-      </w:r>
-      <w:r>
-        <w:rPr>
-          <w:rFonts w:asciiTheme="majorHAnsi" w:hAnsiTheme="majorHAnsi"/>
-        </w:rPr>
-        <w:t xml:space="preserve">1 casa en el Sur y una en el Norte. Verificar que al caer un contrincante en esta área (sur o </w:t>
+        <w:t xml:space="preserve"> y tiene 1 casa en el Sur y una en el Norte. Verificar que al caer un contrincante en esta área (sur o </w:t>
       </w:r>
       <w:proofErr w:type="spellStart"/>
       <w:r>
@@ -5343,13 +5269,7 @@
         <w:rPr>
           <w:rFonts w:asciiTheme="majorHAnsi" w:hAnsiTheme="majorHAnsi"/>
         </w:rPr>
-        <w:t>, no tiene cubierta la máxima capac</w:t>
-      </w:r>
-      <w:r>
-        <w:rPr>
-          <w:rFonts w:asciiTheme="majorHAnsi" w:hAnsiTheme="majorHAnsi"/>
-        </w:rPr>
-        <w:t xml:space="preserve">idad de casas y construye </w:t>
+        <w:t xml:space="preserve">, no tiene cubierta la máxima capacidad de casas y construye </w:t>
       </w:r>
       <w:proofErr w:type="gramStart"/>
       <w:r>
@@ -5436,13 +5356,7 @@
         <w:rPr>
           <w:rFonts w:asciiTheme="majorHAnsi" w:hAnsiTheme="majorHAnsi"/>
         </w:rPr>
-        <w:t xml:space="preserve"> hotel. Verificar que su dinero disponible</w:t>
-      </w:r>
-      <w:r>
-        <w:rPr>
-          <w:rFonts w:asciiTheme="majorHAnsi" w:hAnsiTheme="majorHAnsi"/>
-        </w:rPr>
-        <w:t xml:space="preserve"> se </w:t>
+        <w:t xml:space="preserve"> hotel. Verificar que su dinero disponible se </w:t>
       </w:r>
       <w:proofErr w:type="spellStart"/>
       <w:r>
@@ -5515,13 +5429,7 @@
         <w:rPr>
           <w:rFonts w:asciiTheme="majorHAnsi" w:hAnsiTheme="majorHAnsi"/>
         </w:rPr>
-        <w:t xml:space="preserve"> hotel. Verificar que al caer un contrincante en esta área el dinero de este se reduce en un monto de $5000</w:t>
-      </w:r>
-      <w:r>
-        <w:rPr>
-          <w:rFonts w:asciiTheme="majorHAnsi" w:hAnsiTheme="majorHAnsi"/>
-        </w:rPr>
-        <w:t>.</w:t>
+        <w:t xml:space="preserve"> hotel. Verificar que al caer un contrincante en esta área el dinero de este se reduce en un monto de $5000.</w:t>
       </w:r>
     </w:p>
     <w:p>
@@ -5627,13 +5535,7 @@
         <w:rPr>
           <w:rFonts w:asciiTheme="majorHAnsi" w:hAnsiTheme="majorHAnsi"/>
         </w:rPr>
-        <w:t>Un jugador cae en un barrio con construcciones. Verificar que su dinero disponible reduzca en f</w:t>
-      </w:r>
-      <w:r>
-        <w:rPr>
-          <w:rFonts w:asciiTheme="majorHAnsi" w:hAnsiTheme="majorHAnsi"/>
-        </w:rPr>
-        <w:t>unción del alquiler según la propiedad construida. Implementar esto para todos los barrios.</w:t>
+        <w:t>Un jugador cae en un barrio con construcciones. Verificar que su dinero disponible reduzca en función del alquiler según la propiedad construida. Implementar esto para todos los barrios.</w:t>
       </w:r>
     </w:p>
     <w:p>
@@ -5678,13 +5580,7 @@
         <w:rPr>
           <w:rFonts w:asciiTheme="majorHAnsi" w:hAnsiTheme="majorHAnsi"/>
         </w:rPr>
-        <w:t>. Verificar que su dinero se reduzca por 450 veces lo que dice los dados a</w:t>
-      </w:r>
-      <w:r>
-        <w:rPr>
-          <w:rFonts w:asciiTheme="majorHAnsi" w:hAnsiTheme="majorHAnsi"/>
-        </w:rPr>
-        <w:t>rrojados previamente.</w:t>
+        <w:t>. Verificar que su dinero se reduzca por 450 veces lo que dice los dados arrojados previamente.</w:t>
       </w:r>
     </w:p>
     <w:p>
@@ -5748,13 +5644,7 @@
         <w:rPr>
           <w:rFonts w:asciiTheme="majorHAnsi" w:hAnsiTheme="majorHAnsi"/>
         </w:rPr>
-        <w:t xml:space="preserve">Un jugador intercambia una propiedad suya </w:t>
-      </w:r>
-      <w:r>
-        <w:rPr>
-          <w:rFonts w:asciiTheme="majorHAnsi" w:hAnsiTheme="majorHAnsi"/>
-        </w:rPr>
-        <w:t>por otra propiedad de otro jugador. Verificar que un tercer jugador cae en el área y el cobro del dinero se acredita en la cuenta del jugador que ostenta la titularidad.</w:t>
+        <w:t>Un jugador intercambia una propiedad suya por otra propiedad de otro jugador. Verificar que un tercer jugador cae en el área y el cobro del dinero se acredita en la cuenta del jugador que ostenta la titularidad.</w:t>
       </w:r>
     </w:p>
     <w:p>
@@ -5773,13 +5663,7 @@
         <w:rPr>
           <w:rFonts w:asciiTheme="majorHAnsi" w:hAnsiTheme="majorHAnsi"/>
         </w:rPr>
-        <w:t>Un jugador intercambia una propiedad suya por otra propiedad de otro jugador. Verifica</w:t>
-      </w:r>
-      <w:r>
-        <w:rPr>
-          <w:rFonts w:asciiTheme="majorHAnsi" w:hAnsiTheme="majorHAnsi"/>
-        </w:rPr>
-        <w:t>r que un tercer jugador cae en el área y el cobro del dinero se acredita en la cuenta del jugador que ostenta la titularidad por un monto igual al área sin construcción.</w:t>
+        <w:t>Un jugador intercambia una propiedad suya por otra propiedad de otro jugador. Verificar que un tercer jugador cae en el área y el cobro del dinero se acredita en la cuenta del jugador que ostenta la titularidad por un monto igual al área sin construcción.</w:t>
       </w:r>
     </w:p>
     <w:p>
@@ -5811,13 +5695,7 @@
         <w:rPr>
           <w:rFonts w:asciiTheme="majorHAnsi" w:hAnsiTheme="majorHAnsi"/>
         </w:rPr>
-        <w:t>. Verificar que su dinero se reduzca un %10 de su ef</w:t>
-      </w:r>
-      <w:r>
-        <w:rPr>
-          <w:rFonts w:asciiTheme="majorHAnsi" w:hAnsiTheme="majorHAnsi"/>
-        </w:rPr>
-        <w:t>ectivo.</w:t>
+        <w:t>. Verificar que su dinero se reduzca un %10 de su efectivo.</w:t>
       </w:r>
     </w:p>
     <w:p>
@@ -5895,13 +5773,7 @@
         <w:rPr>
           <w:rFonts w:asciiTheme="majorHAnsi" w:hAnsiTheme="majorHAnsi"/>
         </w:rPr>
-        <w:t>adquirida previamente por otro jugador</w:t>
-      </w:r>
-      <w:r>
-        <w:rPr>
-          <w:rFonts w:asciiTheme="majorHAnsi" w:hAnsiTheme="majorHAnsi"/>
-        </w:rPr>
-        <w:t xml:space="preserve"> que además es el dueño de </w:t>
+        <w:t xml:space="preserve">adquirida previamente por otro jugador que además es el dueño de </w:t>
       </w:r>
       <w:r>
         <w:rPr>
@@ -5932,8 +5804,8 @@
           <w:rFonts w:asciiTheme="majorHAnsi" w:hAnsiTheme="majorHAnsi"/>
         </w:rPr>
       </w:pPr>
-      <w:bookmarkStart w:id="18" w:name="_2xcytpi" w:colFirst="0" w:colLast="0"/>
-      <w:bookmarkEnd w:id="18"/>
+      <w:bookmarkStart w:id="19" w:name="_2xcytpi" w:colFirst="0" w:colLast="0"/>
+      <w:bookmarkEnd w:id="19"/>
       <w:r>
         <w:rPr>
           <w:rFonts w:asciiTheme="majorHAnsi" w:hAnsiTheme="majorHAnsi"/>
@@ -5962,16 +5834,7 @@
           <w:szCs w:val="28"/>
           <w:highlight w:val="yellow"/>
         </w:rPr>
-        <w:t>Trabajo Práctico completo funcionando, con interfaz gráfica final, sonidos e informe co</w:t>
-      </w:r>
-      <w:r>
-        <w:rPr>
-          <w:rFonts w:asciiTheme="majorHAnsi" w:eastAsia="Consolas" w:hAnsiTheme="majorHAnsi" w:cs="Consolas"/>
-          <w:sz w:val="28"/>
-          <w:szCs w:val="28"/>
-          <w:highlight w:val="yellow"/>
-        </w:rPr>
-        <w:t>mpleto</w:t>
+        <w:t>Trabajo Práctico completo funcionando, con interfaz gráfica final, sonidos e informe completo</w:t>
       </w:r>
       <w:r>
         <w:rPr>
@@ -6038,13 +5901,7 @@
         <w:rPr>
           <w:rFonts w:asciiTheme="majorHAnsi" w:hAnsiTheme="majorHAnsi"/>
         </w:rPr>
-        <w:t>Un jugador no cuenta con efectivo y cae en un área que genera gasto. Verificar que un tercer jugador cae en el área que entregó el primer jugador y el cobro del dinero se acredita en la cuenta del jugador que ostenta la titularidad por un monto igual al ár</w:t>
-      </w:r>
-      <w:r>
-        <w:rPr>
-          <w:rFonts w:asciiTheme="majorHAnsi" w:hAnsiTheme="majorHAnsi"/>
-        </w:rPr>
-        <w:t>ea sin construcción.</w:t>
+        <w:t>Un jugador no cuenta con efectivo y cae en un área que genera gasto. Verificar que un tercer jugador cae en el área que entregó el primer jugador y el cobro del dinero se acredita en la cuenta del jugador que ostenta la titularidad por un monto igual al área sin construcción.</w:t>
       </w:r>
     </w:p>
     <w:p>
@@ -6177,8 +6034,8 @@
           <w:rFonts w:asciiTheme="majorHAnsi" w:hAnsiTheme="majorHAnsi"/>
         </w:rPr>
       </w:pPr>
-      <w:bookmarkStart w:id="19" w:name="_cqaugfuz45ie" w:colFirst="0" w:colLast="0"/>
-      <w:bookmarkEnd w:id="19"/>
+      <w:bookmarkStart w:id="20" w:name="_cqaugfuz45ie" w:colFirst="0" w:colLast="0"/>
+      <w:bookmarkEnd w:id="20"/>
     </w:p>
     <w:p>
       <w:pPr>
@@ -6187,8 +6044,8 @@
           <w:rFonts w:asciiTheme="majorHAnsi" w:hAnsiTheme="majorHAnsi"/>
         </w:rPr>
       </w:pPr>
-      <w:bookmarkStart w:id="20" w:name="_9748eft1bhcd" w:colFirst="0" w:colLast="0"/>
-      <w:bookmarkEnd w:id="20"/>
+      <w:bookmarkStart w:id="21" w:name="_9748eft1bhcd" w:colFirst="0" w:colLast="0"/>
+      <w:bookmarkEnd w:id="21"/>
       <w:r>
         <w:rPr>
           <w:rFonts w:asciiTheme="majorHAnsi" w:hAnsiTheme="majorHAnsi"/>
@@ -6203,8 +6060,8 @@
           <w:rFonts w:asciiTheme="majorHAnsi" w:hAnsiTheme="majorHAnsi"/>
         </w:rPr>
       </w:pPr>
-      <w:bookmarkStart w:id="21" w:name="_2bn6wsx" w:colFirst="0" w:colLast="0"/>
-      <w:bookmarkEnd w:id="21"/>
+      <w:bookmarkStart w:id="22" w:name="_2bn6wsx" w:colFirst="0" w:colLast="0"/>
+      <w:bookmarkEnd w:id="22"/>
       <w:r>
         <w:rPr>
           <w:rFonts w:asciiTheme="majorHAnsi" w:hAnsiTheme="majorHAnsi"/>
@@ -6225,8 +6082,8 @@
           <w:szCs w:val="28"/>
         </w:rPr>
       </w:pPr>
-      <w:bookmarkStart w:id="22" w:name="_qsh70q" w:colFirst="0" w:colLast="0"/>
-      <w:bookmarkEnd w:id="22"/>
+      <w:bookmarkStart w:id="23" w:name="_qsh70q" w:colFirst="0" w:colLast="0"/>
+      <w:bookmarkEnd w:id="23"/>
       <w:r>
         <w:rPr>
           <w:rFonts w:asciiTheme="majorHAnsi" w:hAnsiTheme="majorHAnsi"/>
@@ -6289,8 +6146,8 @@
           <w:szCs w:val="28"/>
         </w:rPr>
       </w:pPr>
-      <w:bookmarkStart w:id="23" w:name="_3as4poj" w:colFirst="0" w:colLast="0"/>
-      <w:bookmarkEnd w:id="23"/>
+      <w:bookmarkStart w:id="24" w:name="_3as4poj" w:colFirst="0" w:colLast="0"/>
+      <w:bookmarkEnd w:id="24"/>
       <w:r>
         <w:rPr>
           <w:rFonts w:asciiTheme="majorHAnsi" w:hAnsiTheme="majorHAnsi"/>
@@ -6351,42 +6208,18 @@
           <w:sz w:val="24"/>
           <w:szCs w:val="24"/>
         </w:rPr>
-        <w:t>000). Los Encasillables que no pueden</w:t>
-      </w:r>
-      <w:r>
+        <w:t>000). Los Encasillables que no pueden comprarse como propiedad, tienen un efecto, el cual se aplica a cada jugador que al tirar los dados y avanzar quede situado en dicha Casilla. En cuanto a las propiedades que pueden ser compradas, tenemos dos clases: Servicios y Terreno. En los servicios se crean las clases de los distintos servicios y solo puede adquirir dicha propiedad y cobrar el impuesto correspondiente al jugador que se sitúe en él. En los terrenos se crean clases de los distritos donde se puede adquirir y construir casas y/o hoteles y donde se le cobrarán alquileres según corresponda.</w:t>
+      </w:r>
+    </w:p>
+    <w:p>
+      <w:pPr>
+        <w:spacing w:after="120" w:line="240" w:lineRule="auto"/>
+        <w:ind w:firstLine="720"/>
         <w:rPr>
           <w:rFonts w:asciiTheme="majorHAnsi" w:eastAsia="Verdana" w:hAnsiTheme="majorHAnsi" w:cs="Verdana"/>
           <w:sz w:val="24"/>
           <w:szCs w:val="24"/>
         </w:rPr>
-        <w:t xml:space="preserve"> comprarse como propiedad, tienen un efecto, el cual se aplica a cada jugador que al tirar los dados y avanzar quede situado en dicha Casilla. En cuanto a las propiedades que pueden ser compradas, tenemos dos clases: Servicios y Terreno. En los servicios s</w:t>
-      </w:r>
-      <w:r>
-        <w:rPr>
-          <w:rFonts w:asciiTheme="majorHAnsi" w:eastAsia="Verdana" w:hAnsiTheme="majorHAnsi" w:cs="Verdana"/>
-          <w:sz w:val="24"/>
-          <w:szCs w:val="24"/>
-        </w:rPr>
-        <w:t>e crean las clases de los distintos servicios y solo puede adquirir dicha propiedad y cobrar el impuesto correspondiente al jugador que se sitúe en él. En los terrenos se crean clases de los distritos donde se puede adquirir y construir casas y/o hoteles y</w:t>
-      </w:r>
-      <w:r>
-        <w:rPr>
-          <w:rFonts w:asciiTheme="majorHAnsi" w:eastAsia="Verdana" w:hAnsiTheme="majorHAnsi" w:cs="Verdana"/>
-          <w:sz w:val="24"/>
-          <w:szCs w:val="24"/>
-        </w:rPr>
-        <w:t xml:space="preserve"> donde se le cobrarán alquileres según corresponda.</w:t>
-      </w:r>
-    </w:p>
-    <w:p>
-      <w:pPr>
-        <w:spacing w:after="120" w:line="240" w:lineRule="auto"/>
-        <w:ind w:firstLine="720"/>
-        <w:rPr>
-          <w:rFonts w:asciiTheme="majorHAnsi" w:eastAsia="Verdana" w:hAnsiTheme="majorHAnsi" w:cs="Verdana"/>
-          <w:sz w:val="24"/>
-          <w:szCs w:val="24"/>
-        </w:rPr>
       </w:pPr>
     </w:p>
     <w:p>
@@ -6400,8 +6233,8 @@
           <w:szCs w:val="28"/>
         </w:rPr>
       </w:pPr>
-      <w:bookmarkStart w:id="24" w:name="_tyqo3mu6c5rm" w:colFirst="0" w:colLast="0"/>
-      <w:bookmarkEnd w:id="24"/>
+      <w:bookmarkStart w:id="25" w:name="_tyqo3mu6c5rm" w:colFirst="0" w:colLast="0"/>
+      <w:bookmarkEnd w:id="25"/>
       <w:r>
         <w:rPr>
           <w:rFonts w:asciiTheme="majorHAnsi" w:hAnsiTheme="majorHAnsi"/>
@@ -6472,34 +6305,47 @@
                 <w:lang w:val="es-AR"/>
               </w:rPr>
               <w:drawing>
-                <wp:inline distT="114300" distB="114300" distL="114300" distR="114300" wp14:anchorId="13629D3D" wp14:editId="4936F4A4">
-                  <wp:extent cx="5612130" cy="3911600"/>
-                  <wp:effectExtent l="0" t="0" r="0" b="0"/>
-                  <wp:docPr id="2" name="image4.jpg"/>
-                  <wp:cNvGraphicFramePr/>
+                <wp:inline distT="0" distB="0" distL="0" distR="0">
+                  <wp:extent cx="5610225" cy="5048250"/>
+                  <wp:effectExtent l="0" t="0" r="9525" b="0"/>
+                  <wp:docPr id="7" name="Picture 7" descr="C:\Users\mharfuch\Downloads\DiagramaTablero.png"/>
+                  <wp:cNvGraphicFramePr>
+                    <a:graphicFrameLocks xmlns:a="http://schemas.openxmlformats.org/drawingml/2006/main" noChangeAspect="1"/>
+                  </wp:cNvGraphicFramePr>
                   <a:graphic xmlns:a="http://schemas.openxmlformats.org/drawingml/2006/main">
                     <a:graphicData uri="http://schemas.openxmlformats.org/drawingml/2006/picture">
                       <pic:pic xmlns:pic="http://schemas.openxmlformats.org/drawingml/2006/picture">
                         <pic:nvPicPr>
-                          <pic:cNvPr id="0" name="image4.jpg"/>
-                          <pic:cNvPicPr preferRelativeResize="0"/>
+                          <pic:cNvPr id="0" name="Picture 12" descr="C:\Users\mharfuch\Downloads\DiagramaTablero.png"/>
+                          <pic:cNvPicPr>
+                            <a:picLocks noChangeAspect="1" noChangeArrowheads="1"/>
+                          </pic:cNvPicPr>
                         </pic:nvPicPr>
                         <pic:blipFill>
-                          <a:blip r:embed="rId7"/>
+                          <a:blip r:embed="rId11">
+                            <a:extLst>
+                              <a:ext uri="{28A0092B-C50C-407E-A947-70E740481C1C}">
+                                <a14:useLocalDpi xmlns:a14="http://schemas.microsoft.com/office/drawing/2010/main" val="0"/>
+                              </a:ext>
+                            </a:extLst>
+                          </a:blip>
                           <a:srcRect/>
                           <a:stretch>
                             <a:fillRect/>
                           </a:stretch>
                         </pic:blipFill>
-                        <pic:spPr>
+                        <pic:spPr bwMode="auto">
                           <a:xfrm>
                             <a:off x="0" y="0"/>
-                            <a:ext cx="5612130" cy="3911600"/>
+                            <a:ext cx="5610225" cy="5048250"/>
                           </a:xfrm>
                           <a:prstGeom prst="rect">
                             <a:avLst/>
                           </a:prstGeom>
-                          <a:ln/>
+                          <a:noFill/>
+                          <a:ln>
+                            <a:noFill/>
+                          </a:ln>
                         </pic:spPr>
                       </pic:pic>
                     </a:graphicData>
@@ -6546,6 +6392,14 @@
                 <w:color w:val="auto"/>
               </w:rPr>
               <w:t>Diagrama 1</w:t>
+            </w:r>
+            <w:r>
+              <w:rPr>
+                <w:rFonts w:asciiTheme="majorHAnsi" w:hAnsiTheme="majorHAnsi"/>
+                <w:b w:val="0"/>
+                <w:color w:val="auto"/>
+              </w:rPr>
+              <w:t xml:space="preserve"> - Tablero</w:t>
             </w:r>
             <w:r>
               <w:rPr>
@@ -6599,34 +6453,47 @@
               </w:rPr>
               <w:lastRenderedPageBreak/>
               <w:drawing>
-                <wp:inline distT="114300" distB="114300" distL="114300" distR="114300" wp14:anchorId="3876E151" wp14:editId="43AEAEBA">
-                  <wp:extent cx="5612130" cy="6350000"/>
-                  <wp:effectExtent l="0" t="0" r="0" b="0"/>
-                  <wp:docPr id="3" name="image6.jpg"/>
-                  <wp:cNvGraphicFramePr/>
+                <wp:inline distT="0" distB="0" distL="0" distR="0">
+                  <wp:extent cx="5610225" cy="6115050"/>
+                  <wp:effectExtent l="0" t="0" r="9525" b="0"/>
+                  <wp:docPr id="4" name="Picture 4" descr="C:\Users\mharfuch\Downloads\DiagramaCasillero.png"/>
+                  <wp:cNvGraphicFramePr>
+                    <a:graphicFrameLocks xmlns:a="http://schemas.openxmlformats.org/drawingml/2006/main" noChangeAspect="1"/>
+                  </wp:cNvGraphicFramePr>
                   <a:graphic xmlns:a="http://schemas.openxmlformats.org/drawingml/2006/main">
                     <a:graphicData uri="http://schemas.openxmlformats.org/drawingml/2006/picture">
                       <pic:pic xmlns:pic="http://schemas.openxmlformats.org/drawingml/2006/picture">
                         <pic:nvPicPr>
-                          <pic:cNvPr id="0" name="image6.jpg"/>
-                          <pic:cNvPicPr preferRelativeResize="0"/>
+                          <pic:cNvPr id="0" name="Picture 9" descr="C:\Users\mharfuch\Downloads\DiagramaCasillero.png"/>
+                          <pic:cNvPicPr>
+                            <a:picLocks noChangeAspect="1" noChangeArrowheads="1"/>
+                          </pic:cNvPicPr>
                         </pic:nvPicPr>
                         <pic:blipFill>
-                          <a:blip r:embed="rId8"/>
+                          <a:blip r:embed="rId12">
+                            <a:extLst>
+                              <a:ext uri="{28A0092B-C50C-407E-A947-70E740481C1C}">
+                                <a14:useLocalDpi xmlns:a14="http://schemas.microsoft.com/office/drawing/2010/main" val="0"/>
+                              </a:ext>
+                            </a:extLst>
+                          </a:blip>
                           <a:srcRect/>
                           <a:stretch>
                             <a:fillRect/>
                           </a:stretch>
                         </pic:blipFill>
-                        <pic:spPr>
+                        <pic:spPr bwMode="auto">
                           <a:xfrm>
                             <a:off x="0" y="0"/>
-                            <a:ext cx="5612130" cy="6350000"/>
+                            <a:ext cx="5610225" cy="6115050"/>
                           </a:xfrm>
                           <a:prstGeom prst="rect">
                             <a:avLst/>
                           </a:prstGeom>
-                          <a:ln/>
+                          <a:noFill/>
+                          <a:ln>
+                            <a:noFill/>
+                          </a:ln>
                         </pic:spPr>
                       </pic:pic>
                     </a:graphicData>
@@ -6676,7 +6543,7 @@
                 <w:b w:val="0"/>
                 <w:color w:val="auto"/>
               </w:rPr>
-              <w:t>[</w:t>
+              <w:t>[Diagrama 2</w:t>
             </w:r>
             <w:r>
               <w:rPr>
@@ -6684,7 +6551,7 @@
                 <w:b w:val="0"/>
                 <w:color w:val="auto"/>
               </w:rPr>
-              <w:t>Diagrama 2</w:t>
+              <w:t xml:space="preserve"> - Casillero</w:t>
             </w:r>
             <w:r>
               <w:rPr>
@@ -6737,42 +6604,52 @@
             </w:pPr>
             <w:r>
               <w:rPr>
-                <w:rFonts w:asciiTheme="majorHAnsi" w:eastAsia="Verdana" w:hAnsiTheme="majorHAnsi" w:cs="Verdana"/>
                 <w:noProof/>
-                <w:sz w:val="24"/>
-                <w:szCs w:val="24"/>
                 <w:lang w:val="es-AR"/>
               </w:rPr>
               <w:lastRenderedPageBreak/>
               <w:drawing>
-                <wp:inline distT="114300" distB="114300" distL="114300" distR="114300" wp14:anchorId="6D0F1B06" wp14:editId="778CA558">
-                  <wp:extent cx="5612130" cy="5207000"/>
-                  <wp:effectExtent l="0" t="0" r="0" b="0"/>
-                  <wp:docPr id="1" name="image2.jpg"/>
-                  <wp:cNvGraphicFramePr/>
+                <wp:inline distT="0" distB="0" distL="0" distR="0" wp14:anchorId="7E6E2AED" wp14:editId="6371BFDB">
+                  <wp:extent cx="5610225" cy="5200650"/>
+                  <wp:effectExtent l="0" t="0" r="9525" b="0"/>
+                  <wp:docPr id="5" name="Picture 5" descr="C:\Users\mharfuch\Downloads\DiagramaJugador.png"/>
+                  <wp:cNvGraphicFramePr>
+                    <a:graphicFrameLocks xmlns:a="http://schemas.openxmlformats.org/drawingml/2006/main" noChangeAspect="1"/>
+                  </wp:cNvGraphicFramePr>
                   <a:graphic xmlns:a="http://schemas.openxmlformats.org/drawingml/2006/main">
                     <a:graphicData uri="http://schemas.openxmlformats.org/drawingml/2006/picture">
                       <pic:pic xmlns:pic="http://schemas.openxmlformats.org/drawingml/2006/picture">
                         <pic:nvPicPr>
-                          <pic:cNvPr id="0" name="image2.jpg"/>
-                          <pic:cNvPicPr preferRelativeResize="0"/>
+                          <pic:cNvPr id="0" name="Picture 10" descr="C:\Users\mharfuch\Downloads\DiagramaJugador.png"/>
+                          <pic:cNvPicPr>
+                            <a:picLocks noChangeAspect="1" noChangeArrowheads="1"/>
+                          </pic:cNvPicPr>
                         </pic:nvPicPr>
                         <pic:blipFill>
-                          <a:blip r:embed="rId9"/>
+                          <a:blip r:embed="rId13">
+                            <a:extLst>
+                              <a:ext uri="{28A0092B-C50C-407E-A947-70E740481C1C}">
+                                <a14:useLocalDpi xmlns:a14="http://schemas.microsoft.com/office/drawing/2010/main" val="0"/>
+                              </a:ext>
+                            </a:extLst>
+                          </a:blip>
                           <a:srcRect/>
                           <a:stretch>
                             <a:fillRect/>
                           </a:stretch>
                         </pic:blipFill>
-                        <pic:spPr>
+                        <pic:spPr bwMode="auto">
                           <a:xfrm>
                             <a:off x="0" y="0"/>
-                            <a:ext cx="5612130" cy="5207000"/>
+                            <a:ext cx="5610225" cy="5200650"/>
                           </a:xfrm>
                           <a:prstGeom prst="rect">
                             <a:avLst/>
                           </a:prstGeom>
-                          <a:ln/>
+                          <a:noFill/>
+                          <a:ln>
+                            <a:noFill/>
+                          </a:ln>
                         </pic:spPr>
                       </pic:pic>
                     </a:graphicData>
@@ -6812,7 +6689,7 @@
                 <w:b w:val="0"/>
                 <w:color w:val="auto"/>
               </w:rPr>
-              <w:t xml:space="preserve">[Diagrama </w:t>
+              <w:t>[Diagrama 3</w:t>
             </w:r>
             <w:r>
               <w:rPr>
@@ -6820,7 +6697,7 @@
                 <w:b w:val="0"/>
                 <w:color w:val="auto"/>
               </w:rPr>
-              <w:t>3</w:t>
+              <w:t xml:space="preserve"> - Jugador</w:t>
             </w:r>
             <w:r>
               <w:rPr>
@@ -6876,8 +6753,8 @@
           <w:szCs w:val="26"/>
         </w:rPr>
       </w:pPr>
-      <w:bookmarkStart w:id="25" w:name="_49x2ik5" w:colFirst="0" w:colLast="0"/>
-      <w:bookmarkEnd w:id="25"/>
+      <w:bookmarkStart w:id="26" w:name="_49x2ik5" w:colFirst="0" w:colLast="0"/>
+      <w:bookmarkEnd w:id="26"/>
       <w:r>
         <w:rPr>
           <w:rFonts w:asciiTheme="majorHAnsi" w:hAnsiTheme="majorHAnsi"/>
@@ -6964,8 +6841,8 @@
           <w:szCs w:val="26"/>
         </w:rPr>
       </w:pPr>
-      <w:bookmarkStart w:id="26" w:name="_2p2csry" w:colFirst="0" w:colLast="0"/>
-      <w:bookmarkEnd w:id="26"/>
+      <w:bookmarkStart w:id="27" w:name="_2p2csry" w:colFirst="0" w:colLast="0"/>
+      <w:bookmarkEnd w:id="27"/>
       <w:r>
         <w:rPr>
           <w:rFonts w:asciiTheme="majorHAnsi" w:hAnsiTheme="majorHAnsi"/>
@@ -7027,9 +6904,13 @@
           <w:sz w:val="24"/>
           <w:szCs w:val="24"/>
         </w:rPr>
-        <w:t xml:space="preserve"> un diagrama de paquetes para mostrar el acoplamiento de</w:t>
-      </w:r>
-      <w:r>
+        <w:t xml:space="preserve"> un diagrama de paquetes para mostrar el acoplamiento de su trabajo ]</w:t>
+      </w:r>
+    </w:p>
+    <w:p>
+      <w:pPr>
+        <w:spacing w:after="120" w:line="240" w:lineRule="auto"/>
+        <w:jc w:val="both"/>
         <w:rPr>
           <w:rFonts w:asciiTheme="majorHAnsi" w:eastAsia="Verdana" w:hAnsiTheme="majorHAnsi" w:cs="Verdana"/>
           <w:i/>
@@ -7037,7 +6918,37 @@
           <w:sz w:val="24"/>
           <w:szCs w:val="24"/>
         </w:rPr>
-        <w:t xml:space="preserve"> su trabajo ]</w:t>
+      </w:pPr>
+    </w:p>
+    <w:p>
+      <w:pPr>
+        <w:pStyle w:val="Heading2"/>
+        <w:spacing w:after="80"/>
+        <w:rPr>
+          <w:rFonts w:asciiTheme="majorHAnsi" w:eastAsia="Trebuchet MS" w:hAnsiTheme="majorHAnsi" w:cs="Trebuchet MS"/>
+          <w:b/>
+          <w:sz w:val="26"/>
+          <w:szCs w:val="26"/>
+        </w:rPr>
+      </w:pPr>
+      <w:bookmarkStart w:id="28" w:name="_147n2zr" w:colFirst="0" w:colLast="0"/>
+      <w:bookmarkEnd w:id="28"/>
+      <w:r>
+        <w:rPr>
+          <w:rFonts w:asciiTheme="majorHAnsi" w:hAnsiTheme="majorHAnsi"/>
+          <w:b/>
+          <w:sz w:val="28"/>
+          <w:szCs w:val="28"/>
+        </w:rPr>
+        <w:t>Diagramas de estado</w:t>
+      </w:r>
+      <w:r>
+        <w:rPr>
+          <w:rFonts w:asciiTheme="majorHAnsi" w:hAnsiTheme="majorHAnsi"/>
+        </w:rPr>
+        <w:pict>
+          <v:rect id="_x0000_i1030" style="width:0;height:1.5pt" o:hralign="center" o:hrstd="t" o:hr="t" fillcolor="#a0a0a0" stroked="f"/>
+        </w:pict>
       </w:r>
     </w:p>
     <w:p>
@@ -7052,42 +6963,7 @@
           <w:szCs w:val="24"/>
         </w:rPr>
       </w:pPr>
-    </w:p>
-    <w:p>
-      <w:pPr>
-        <w:pStyle w:val="Heading2"/>
-        <w:spacing w:after="80"/>
-        <w:rPr>
-          <w:rFonts w:asciiTheme="majorHAnsi" w:eastAsia="Trebuchet MS" w:hAnsiTheme="majorHAnsi" w:cs="Trebuchet MS"/>
-          <w:b/>
-          <w:sz w:val="26"/>
-          <w:szCs w:val="26"/>
-        </w:rPr>
-      </w:pPr>
-      <w:bookmarkStart w:id="27" w:name="_147n2zr" w:colFirst="0" w:colLast="0"/>
-      <w:bookmarkEnd w:id="27"/>
-      <w:r>
-        <w:rPr>
-          <w:rFonts w:asciiTheme="majorHAnsi" w:hAnsiTheme="majorHAnsi"/>
-          <w:b/>
-          <w:sz w:val="28"/>
-          <w:szCs w:val="28"/>
-        </w:rPr>
-        <w:t>Diagramas de estado</w:t>
-      </w:r>
-      <w:r>
-        <w:rPr>
-          <w:rFonts w:asciiTheme="majorHAnsi" w:hAnsiTheme="majorHAnsi"/>
-        </w:rPr>
-        <w:pict>
-          <v:rect id="_x0000_i1030" style="width:0;height:1.5pt" o:hralign="center" o:hrstd="t" o:hr="t" fillcolor="#a0a0a0" stroked="f"/>
-        </w:pict>
-      </w:r>
-    </w:p>
-    <w:p>
-      <w:pPr>
-        <w:spacing w:after="120" w:line="240" w:lineRule="auto"/>
-        <w:jc w:val="both"/>
+      <w:r>
         <w:rPr>
           <w:rFonts w:asciiTheme="majorHAnsi" w:eastAsia="Verdana" w:hAnsiTheme="majorHAnsi" w:cs="Verdana"/>
           <w:i/>
@@ -7095,7 +6971,9 @@
           <w:sz w:val="24"/>
           <w:szCs w:val="24"/>
         </w:rPr>
-      </w:pPr>
+        <w:t xml:space="preserve">[Incluir diagramas de estados, mostrando tanto los estados como  las distintas transiciones de los mismos para varias entidades del trabajo </w:t>
+      </w:r>
+      <w:proofErr w:type="gramStart"/>
       <w:r>
         <w:rPr>
           <w:rFonts w:asciiTheme="majorHAnsi" w:eastAsia="Verdana" w:hAnsiTheme="majorHAnsi" w:cs="Verdana"/>
@@ -7104,10 +6982,44 @@
           <w:sz w:val="24"/>
           <w:szCs w:val="24"/>
         </w:rPr>
-        <w:t xml:space="preserve">[Incluir diagramas de estados, mostrando tanto los estados como  las distintas transiciones de los mismos para varias entidades del trabajo </w:t>
-      </w:r>
-      <w:proofErr w:type="gramStart"/>
-      <w:r>
+        <w:t>práctico ]</w:t>
+      </w:r>
+      <w:proofErr w:type="gramEnd"/>
+    </w:p>
+    <w:p>
+      <w:pPr>
+        <w:pStyle w:val="Heading2"/>
+        <w:spacing w:after="80"/>
+        <w:rPr>
+          <w:rFonts w:asciiTheme="majorHAnsi" w:eastAsia="Trebuchet MS" w:hAnsiTheme="majorHAnsi" w:cs="Trebuchet MS"/>
+          <w:b/>
+          <w:sz w:val="26"/>
+          <w:szCs w:val="26"/>
+        </w:rPr>
+      </w:pPr>
+      <w:bookmarkStart w:id="29" w:name="_3o7alnk" w:colFirst="0" w:colLast="0"/>
+      <w:bookmarkEnd w:id="29"/>
+      <w:r>
+        <w:rPr>
+          <w:rFonts w:asciiTheme="majorHAnsi" w:hAnsiTheme="majorHAnsi"/>
+          <w:b/>
+          <w:sz w:val="28"/>
+          <w:szCs w:val="28"/>
+        </w:rPr>
+        <w:t>Detalles de implementación</w:t>
+      </w:r>
+      <w:r>
+        <w:rPr>
+          <w:rFonts w:asciiTheme="majorHAnsi" w:hAnsiTheme="majorHAnsi"/>
+        </w:rPr>
+        <w:pict>
+          <v:rect id="_x0000_i1031" style="width:0;height:1.5pt" o:hralign="center" o:hrstd="t" o:hr="t" fillcolor="#a0a0a0" stroked="f"/>
+        </w:pict>
+      </w:r>
+    </w:p>
+    <w:p>
+      <w:pPr>
+        <w:spacing w:after="120" w:line="240" w:lineRule="auto"/>
         <w:rPr>
           <w:rFonts w:asciiTheme="majorHAnsi" w:eastAsia="Verdana" w:hAnsiTheme="majorHAnsi" w:cs="Verdana"/>
           <w:i/>
@@ -7115,44 +7027,8 @@
           <w:sz w:val="24"/>
           <w:szCs w:val="24"/>
         </w:rPr>
-        <w:t>práctico ]</w:t>
-      </w:r>
-      <w:proofErr w:type="gramEnd"/>
-    </w:p>
-    <w:p>
-      <w:pPr>
-        <w:pStyle w:val="Heading2"/>
-        <w:spacing w:after="80"/>
-        <w:rPr>
-          <w:rFonts w:asciiTheme="majorHAnsi" w:eastAsia="Trebuchet MS" w:hAnsiTheme="majorHAnsi" w:cs="Trebuchet MS"/>
-          <w:b/>
-          <w:sz w:val="26"/>
-          <w:szCs w:val="26"/>
-        </w:rPr>
-      </w:pPr>
-      <w:bookmarkStart w:id="28" w:name="_3o7alnk" w:colFirst="0" w:colLast="0"/>
-      <w:bookmarkEnd w:id="28"/>
-      <w:r>
-        <w:rPr>
-          <w:rFonts w:asciiTheme="majorHAnsi" w:hAnsiTheme="majorHAnsi"/>
-          <w:b/>
-          <w:sz w:val="28"/>
-          <w:szCs w:val="28"/>
-        </w:rPr>
-        <w:t>Detalles de implementación</w:t>
-      </w:r>
-      <w:r>
-        <w:rPr>
-          <w:rFonts w:asciiTheme="majorHAnsi" w:hAnsiTheme="majorHAnsi"/>
-        </w:rPr>
-        <w:pict>
-          <v:rect id="_x0000_i1031" style="width:0;height:1.5pt" o:hralign="center" o:hrstd="t" o:hr="t" fillcolor="#a0a0a0" stroked="f"/>
-        </w:pict>
-      </w:r>
-    </w:p>
-    <w:p>
-      <w:pPr>
-        <w:spacing w:after="120" w:line="240" w:lineRule="auto"/>
+      </w:pPr>
+      <w:r>
         <w:rPr>
           <w:rFonts w:asciiTheme="majorHAnsi" w:eastAsia="Verdana" w:hAnsiTheme="majorHAnsi" w:cs="Verdana"/>
           <w:i/>
@@ -7160,7 +7036,31 @@
           <w:sz w:val="24"/>
           <w:szCs w:val="24"/>
         </w:rPr>
-      </w:pPr>
+        <w:t xml:space="preserve">[Deben </w:t>
+      </w:r>
+      <w:r>
+        <w:rPr>
+          <w:rFonts w:asciiTheme="majorHAnsi" w:eastAsia="Verdana" w:hAnsiTheme="majorHAnsi" w:cs="Verdana"/>
+          <w:b/>
+          <w:i/>
+          <w:color w:val="CC0000"/>
+          <w:sz w:val="24"/>
+          <w:szCs w:val="24"/>
+          <w:u w:val="single"/>
+        </w:rPr>
+        <w:t>detallar/explicar</w:t>
+      </w:r>
+      <w:r>
+        <w:rPr>
+          <w:rFonts w:asciiTheme="majorHAnsi" w:eastAsia="Verdana" w:hAnsiTheme="majorHAnsi" w:cs="Verdana"/>
+          <w:b/>
+          <w:i/>
+          <w:color w:val="CC0000"/>
+          <w:sz w:val="24"/>
+          <w:szCs w:val="24"/>
+        </w:rPr>
+        <w:t xml:space="preserve"> </w:t>
+      </w:r>
       <w:r>
         <w:rPr>
           <w:rFonts w:asciiTheme="majorHAnsi" w:eastAsia="Verdana" w:hAnsiTheme="majorHAnsi" w:cs="Verdana"/>
@@ -7169,31 +7069,9 @@
           <w:sz w:val="24"/>
           <w:szCs w:val="24"/>
         </w:rPr>
-        <w:t xml:space="preserve">[Deben </w:t>
-      </w:r>
-      <w:r>
-        <w:rPr>
-          <w:rFonts w:asciiTheme="majorHAnsi" w:eastAsia="Verdana" w:hAnsiTheme="majorHAnsi" w:cs="Verdana"/>
-          <w:b/>
-          <w:i/>
-          <w:color w:val="CC0000"/>
-          <w:sz w:val="24"/>
-          <w:szCs w:val="24"/>
-          <w:u w:val="single"/>
-        </w:rPr>
-        <w:t>detallar/explicar</w:t>
-      </w:r>
-      <w:r>
-        <w:rPr>
-          <w:rFonts w:asciiTheme="majorHAnsi" w:eastAsia="Verdana" w:hAnsiTheme="majorHAnsi" w:cs="Verdana"/>
-          <w:b/>
-          <w:i/>
-          <w:color w:val="CC0000"/>
-          <w:sz w:val="24"/>
-          <w:szCs w:val="24"/>
-        </w:rPr>
-        <w:t xml:space="preserve"> </w:t>
-      </w:r>
+        <w:t>qué estrategias utilizaron para resolver todos los puntos más conflictivos del trabajo práctico</w:t>
+      </w:r>
+      <w:proofErr w:type="gramStart"/>
       <w:r>
         <w:rPr>
           <w:rFonts w:asciiTheme="majorHAnsi" w:eastAsia="Verdana" w:hAnsiTheme="majorHAnsi" w:cs="Verdana"/>
@@ -7202,10 +7080,14 @@
           <w:sz w:val="24"/>
           <w:szCs w:val="24"/>
         </w:rPr>
-        <w:t>qué estrategias utilizaron para resolver todos los puntos más conflictivos del trabajo práctico</w:t>
-      </w:r>
-      <w:proofErr w:type="gramStart"/>
-      <w:r>
+        <w:t>. ]</w:t>
+      </w:r>
+      <w:proofErr w:type="gramEnd"/>
+    </w:p>
+    <w:p>
+      <w:pPr>
+        <w:spacing w:after="120" w:line="240" w:lineRule="auto"/>
+        <w:jc w:val="both"/>
         <w:rPr>
           <w:rFonts w:asciiTheme="majorHAnsi" w:eastAsia="Verdana" w:hAnsiTheme="majorHAnsi" w:cs="Verdana"/>
           <w:i/>
@@ -7213,21 +7095,6 @@
           <w:sz w:val="24"/>
           <w:szCs w:val="24"/>
         </w:rPr>
-        <w:t>. ]</w:t>
-      </w:r>
-      <w:proofErr w:type="gramEnd"/>
-    </w:p>
-    <w:p>
-      <w:pPr>
-        <w:spacing w:after="120" w:line="240" w:lineRule="auto"/>
-        <w:jc w:val="both"/>
-        <w:rPr>
-          <w:rFonts w:asciiTheme="majorHAnsi" w:eastAsia="Verdana" w:hAnsiTheme="majorHAnsi" w:cs="Verdana"/>
-          <w:i/>
-          <w:color w:val="CC0000"/>
-          <w:sz w:val="24"/>
-          <w:szCs w:val="24"/>
-        </w:rPr>
       </w:pPr>
     </w:p>
     <w:p>
@@ -7241,8 +7108,8 @@
           <w:szCs w:val="26"/>
         </w:rPr>
       </w:pPr>
-      <w:bookmarkStart w:id="29" w:name="_23ckvvd" w:colFirst="0" w:colLast="0"/>
-      <w:bookmarkEnd w:id="29"/>
+      <w:bookmarkStart w:id="30" w:name="_23ckvvd" w:colFirst="0" w:colLast="0"/>
+      <w:bookmarkEnd w:id="30"/>
       <w:r>
         <w:rPr>
           <w:rFonts w:asciiTheme="majorHAnsi" w:hAnsiTheme="majorHAnsi"/>
@@ -7325,174 +7192,148 @@
           <w:sz w:val="24"/>
           <w:szCs w:val="24"/>
         </w:rPr>
-        <w:t xml:space="preserve"> esta excepción se creó para manejar el hecho que el jugador no dispone del dinero</w:t>
-      </w:r>
-      <w:r>
+        <w:t xml:space="preserve"> esta excepción se creó para manejar el hecho que el jugador no dispone del dinero para comprar una propiedad, pagar la fianza de la cárcel. </w:t>
+      </w:r>
+    </w:p>
+    <w:p>
+      <w:pPr>
+        <w:spacing w:after="120" w:line="240" w:lineRule="auto"/>
+        <w:jc w:val="both"/>
         <w:rPr>
           <w:rFonts w:asciiTheme="majorHAnsi" w:eastAsia="Verdana" w:hAnsiTheme="majorHAnsi" w:cs="Verdana"/>
           <w:sz w:val="24"/>
           <w:szCs w:val="24"/>
         </w:rPr>
-        <w:t xml:space="preserve"> para comprar una propiedad, pagar la fianza de la cárcel. </w:t>
-      </w:r>
-    </w:p>
-    <w:p>
-      <w:pPr>
-        <w:spacing w:after="120" w:line="240" w:lineRule="auto"/>
-        <w:jc w:val="both"/>
+      </w:pPr>
+      <w:r>
         <w:rPr>
           <w:rFonts w:asciiTheme="majorHAnsi" w:eastAsia="Verdana" w:hAnsiTheme="majorHAnsi" w:cs="Verdana"/>
           <w:sz w:val="24"/>
           <w:szCs w:val="24"/>
         </w:rPr>
-      </w:pPr>
+        <w:tab/>
+      </w:r>
+      <w:proofErr w:type="spellStart"/>
+      <w:r>
+        <w:rPr>
+          <w:rFonts w:asciiTheme="majorHAnsi" w:eastAsia="Verdana" w:hAnsiTheme="majorHAnsi" w:cs="Verdana"/>
+          <w:b/>
+          <w:sz w:val="24"/>
+          <w:szCs w:val="24"/>
+        </w:rPr>
+        <w:t>DineroNegativoException</w:t>
+      </w:r>
+      <w:proofErr w:type="spellEnd"/>
+      <w:r>
+        <w:rPr>
+          <w:rFonts w:asciiTheme="majorHAnsi" w:eastAsia="Verdana" w:hAnsiTheme="majorHAnsi" w:cs="Verdana"/>
+          <w:b/>
+          <w:sz w:val="24"/>
+          <w:szCs w:val="24"/>
+        </w:rPr>
+        <w:t>:</w:t>
+      </w:r>
       <w:r>
         <w:rPr>
           <w:rFonts w:asciiTheme="majorHAnsi" w:eastAsia="Verdana" w:hAnsiTheme="majorHAnsi" w:cs="Verdana"/>
           <w:sz w:val="24"/>
           <w:szCs w:val="24"/>
         </w:rPr>
-        <w:tab/>
-      </w:r>
-      <w:proofErr w:type="spellStart"/>
-      <w:r>
-        <w:rPr>
-          <w:rFonts w:asciiTheme="majorHAnsi" w:eastAsia="Verdana" w:hAnsiTheme="majorHAnsi" w:cs="Verdana"/>
-          <w:b/>
-          <w:sz w:val="24"/>
-          <w:szCs w:val="24"/>
-        </w:rPr>
-        <w:t>DineroNegativoException</w:t>
-      </w:r>
-      <w:proofErr w:type="spellEnd"/>
-      <w:r>
-        <w:rPr>
-          <w:rFonts w:asciiTheme="majorHAnsi" w:eastAsia="Verdana" w:hAnsiTheme="majorHAnsi" w:cs="Verdana"/>
-          <w:b/>
-          <w:sz w:val="24"/>
-          <w:szCs w:val="24"/>
-        </w:rPr>
-        <w:t>:</w:t>
-      </w:r>
-      <w:r>
+        <w:t xml:space="preserve"> esta excepción hereda de RUNTIME porque solo debería suceder si se crea un objeto Dinero con saldo negativo.</w:t>
+      </w:r>
+    </w:p>
+    <w:p>
+      <w:pPr>
+        <w:spacing w:after="120" w:line="240" w:lineRule="auto"/>
+        <w:jc w:val="both"/>
         <w:rPr>
           <w:rFonts w:asciiTheme="majorHAnsi" w:eastAsia="Verdana" w:hAnsiTheme="majorHAnsi" w:cs="Verdana"/>
           <w:sz w:val="24"/>
           <w:szCs w:val="24"/>
         </w:rPr>
-        <w:t xml:space="preserve"> esta excepción hereda de RUNTIME porque solo debería suceder si se crea un objeto Dinero con saldo negativo.</w:t>
-      </w:r>
-    </w:p>
-    <w:p>
-      <w:pPr>
-        <w:spacing w:after="120" w:line="240" w:lineRule="auto"/>
-        <w:jc w:val="both"/>
+      </w:pPr>
+      <w:r>
         <w:rPr>
           <w:rFonts w:asciiTheme="majorHAnsi" w:eastAsia="Verdana" w:hAnsiTheme="majorHAnsi" w:cs="Verdana"/>
           <w:sz w:val="24"/>
           <w:szCs w:val="24"/>
         </w:rPr>
-      </w:pPr>
+        <w:tab/>
+      </w:r>
+      <w:proofErr w:type="spellStart"/>
+      <w:r>
+        <w:rPr>
+          <w:rFonts w:asciiTheme="majorHAnsi" w:eastAsia="Verdana" w:hAnsiTheme="majorHAnsi" w:cs="Verdana"/>
+          <w:b/>
+          <w:sz w:val="24"/>
+          <w:szCs w:val="24"/>
+        </w:rPr>
+        <w:t>JugadorEnCarcelException</w:t>
+      </w:r>
+      <w:proofErr w:type="spellEnd"/>
+      <w:r>
+        <w:rPr>
+          <w:rFonts w:asciiTheme="majorHAnsi" w:eastAsia="Verdana" w:hAnsiTheme="majorHAnsi" w:cs="Verdana"/>
+          <w:b/>
+          <w:sz w:val="24"/>
+          <w:szCs w:val="24"/>
+        </w:rPr>
+        <w:t xml:space="preserve">: </w:t>
+      </w:r>
       <w:r>
         <w:rPr>
           <w:rFonts w:asciiTheme="majorHAnsi" w:eastAsia="Verdana" w:hAnsiTheme="majorHAnsi" w:cs="Verdana"/>
           <w:sz w:val="24"/>
           <w:szCs w:val="24"/>
         </w:rPr>
-        <w:tab/>
-      </w:r>
-      <w:proofErr w:type="spellStart"/>
-      <w:r>
-        <w:rPr>
-          <w:rFonts w:asciiTheme="majorHAnsi" w:eastAsia="Verdana" w:hAnsiTheme="majorHAnsi" w:cs="Verdana"/>
-          <w:b/>
-          <w:sz w:val="24"/>
-          <w:szCs w:val="24"/>
-        </w:rPr>
-        <w:t>JugadorEnCarcelException</w:t>
-      </w:r>
-      <w:proofErr w:type="spellEnd"/>
-      <w:r>
-        <w:rPr>
-          <w:rFonts w:asciiTheme="majorHAnsi" w:eastAsia="Verdana" w:hAnsiTheme="majorHAnsi" w:cs="Verdana"/>
-          <w:b/>
-          <w:sz w:val="24"/>
-          <w:szCs w:val="24"/>
-        </w:rPr>
-        <w:t xml:space="preserve">: </w:t>
-      </w:r>
-      <w:r>
+        <w:t>esta excepción se creó para manejar las acciones del jugador cuando está en la cárcel y no puede realizar ninguna de las acciones disponibles en el juego.</w:t>
+      </w:r>
+    </w:p>
+    <w:p>
+      <w:pPr>
+        <w:spacing w:after="120" w:line="240" w:lineRule="auto"/>
+        <w:jc w:val="both"/>
         <w:rPr>
           <w:rFonts w:asciiTheme="majorHAnsi" w:eastAsia="Verdana" w:hAnsiTheme="majorHAnsi" w:cs="Verdana"/>
           <w:sz w:val="24"/>
           <w:szCs w:val="24"/>
         </w:rPr>
-        <w:t>esta excepción se creó para maneja</w:t>
-      </w:r>
+      </w:pPr>
       <w:r>
         <w:rPr>
           <w:rFonts w:asciiTheme="majorHAnsi" w:eastAsia="Verdana" w:hAnsiTheme="majorHAnsi" w:cs="Verdana"/>
           <w:sz w:val="24"/>
           <w:szCs w:val="24"/>
         </w:rPr>
-        <w:t>r las acciones del jugador cuando está en la cárcel y no puede realizar ninguna de las acciones disponibles en el juego.</w:t>
-      </w:r>
-    </w:p>
-    <w:p>
-      <w:pPr>
-        <w:spacing w:after="120" w:line="240" w:lineRule="auto"/>
-        <w:jc w:val="both"/>
+        <w:tab/>
+      </w:r>
+      <w:proofErr w:type="spellStart"/>
+      <w:r>
+        <w:rPr>
+          <w:rFonts w:asciiTheme="majorHAnsi" w:eastAsia="Verdana" w:hAnsiTheme="majorHAnsi" w:cs="Verdana"/>
+          <w:b/>
+          <w:sz w:val="24"/>
+          <w:szCs w:val="24"/>
+        </w:rPr>
+        <w:t>NoHayJugadoresException</w:t>
+      </w:r>
+      <w:proofErr w:type="spellEnd"/>
+      <w:r>
+        <w:rPr>
+          <w:rFonts w:asciiTheme="majorHAnsi" w:eastAsia="Verdana" w:hAnsiTheme="majorHAnsi" w:cs="Verdana"/>
+          <w:b/>
+          <w:sz w:val="24"/>
+          <w:szCs w:val="24"/>
+        </w:rPr>
+        <w:t xml:space="preserve">: </w:t>
+      </w:r>
+      <w:r>
         <w:rPr>
           <w:rFonts w:asciiTheme="majorHAnsi" w:eastAsia="Verdana" w:hAnsiTheme="majorHAnsi" w:cs="Verdana"/>
           <w:sz w:val="24"/>
           <w:szCs w:val="24"/>
         </w:rPr>
-      </w:pPr>
-      <w:r>
-        <w:rPr>
-          <w:rFonts w:asciiTheme="majorHAnsi" w:eastAsia="Verdana" w:hAnsiTheme="majorHAnsi" w:cs="Verdana"/>
-          <w:sz w:val="24"/>
-          <w:szCs w:val="24"/>
-        </w:rPr>
-        <w:tab/>
-      </w:r>
-      <w:proofErr w:type="spellStart"/>
-      <w:r>
-        <w:rPr>
-          <w:rFonts w:asciiTheme="majorHAnsi" w:eastAsia="Verdana" w:hAnsiTheme="majorHAnsi" w:cs="Verdana"/>
-          <w:b/>
-          <w:sz w:val="24"/>
-          <w:szCs w:val="24"/>
-        </w:rPr>
-        <w:t>NoHayJugadoresException</w:t>
-      </w:r>
-      <w:proofErr w:type="spellEnd"/>
-      <w:r>
-        <w:rPr>
-          <w:rFonts w:asciiTheme="majorHAnsi" w:eastAsia="Verdana" w:hAnsiTheme="majorHAnsi" w:cs="Verdana"/>
-          <w:b/>
-          <w:sz w:val="24"/>
-          <w:szCs w:val="24"/>
-        </w:rPr>
-        <w:t xml:space="preserve">: </w:t>
-      </w:r>
-      <w:r>
-        <w:rPr>
-          <w:rFonts w:asciiTheme="majorHAnsi" w:eastAsia="Verdana" w:hAnsiTheme="majorHAnsi" w:cs="Verdana"/>
-          <w:sz w:val="24"/>
-          <w:szCs w:val="24"/>
-        </w:rPr>
-        <w:t>esta excepción maneja el hecho que queden jugadores para jugar el próximo turno de la ro</w:t>
-      </w:r>
-      <w:bookmarkStart w:id="30" w:name="_GoBack"/>
-      <w:bookmarkEnd w:id="30"/>
-      <w:r>
-        <w:rPr>
-          <w:rFonts w:asciiTheme="majorHAnsi" w:eastAsia="Verdana" w:hAnsiTheme="majorHAnsi" w:cs="Verdana"/>
-          <w:sz w:val="24"/>
-          <w:szCs w:val="24"/>
-        </w:rPr>
-        <w:t>nda</w:t>
+        <w:t>esta excepción maneja el hecho que queden jugadores para jugar el próximo turno de la ronda</w:t>
       </w:r>
       <w:r>
         <w:rPr>
@@ -8981,6 +8822,17 @@
       </w:tblCellMar>
     </w:tblPr>
   </w:style>
+  <w:style w:type="character" w:styleId="Hyperlink">
+    <w:name w:val="Hyperlink"/>
+    <w:basedOn w:val="DefaultParagraphFont"/>
+    <w:uiPriority w:val="99"/>
+    <w:unhideWhenUsed/>
+    <w:rsid w:val="00526104"/>
+    <w:rPr>
+      <w:color w:val="0000FF" w:themeColor="hyperlink"/>
+      <w:u w:val="single"/>
+    </w:rPr>
+  </w:style>
 </w:styles>
 </file>
 
@@ -9428,6 +9280,17 @@
       </w:tblCellMar>
     </w:tblPr>
   </w:style>
+  <w:style w:type="character" w:styleId="Hyperlink">
+    <w:name w:val="Hyperlink"/>
+    <w:basedOn w:val="DefaultParagraphFont"/>
+    <w:uiPriority w:val="99"/>
+    <w:unhideWhenUsed/>
+    <w:rsid w:val="00526104"/>
+    <w:rPr>
+      <w:color w:val="0000FF" w:themeColor="hyperlink"/>
+      <w:u w:val="single"/>
+    </w:rPr>
+  </w:style>
 </w:styles>
 </file>
 

</xml_diff>